<commit_message>
suite du cahier des charges
</commit_message>
<xml_diff>
--- a/Documents/Cahier des charges.docx
+++ b/Documents/Cahier des charges.docx
@@ -4315,7 +4315,7 @@
           <w:r>
             <w:fldChar w:fldCharType="separate"/>
           </w:r>
-          <w:hyperlink w:anchor="_Toc118894236" w:history="1">
+          <w:hyperlink w:anchor="_Toc119042974" w:history="1">
             <w:r>
               <w:rPr>
                 <w:rStyle w:val="Lienhypertexte"/>
@@ -4356,7 +4356,7 @@
                 <w:noProof/>
                 <w:webHidden/>
               </w:rPr>
-              <w:instrText xml:space="preserve"> PAGEREF _Toc118894236 \h </w:instrText>
+              <w:instrText xml:space="preserve"> PAGEREF _Toc119042974 \h </w:instrText>
             </w:r>
             <w:r>
               <w:rPr>
@@ -4399,7 +4399,7 @@
               <w:noProof/>
             </w:rPr>
           </w:pPr>
-          <w:hyperlink w:anchor="_Toc118894237" w:history="1">
+          <w:hyperlink w:anchor="_Toc119042975" w:history="1">
             <w:r>
               <w:rPr>
                 <w:rStyle w:val="Lienhypertexte"/>
@@ -4440,7 +4440,7 @@
                 <w:noProof/>
                 <w:webHidden/>
               </w:rPr>
-              <w:instrText xml:space="preserve"> PAGEREF _Toc118894237 \h </w:instrText>
+              <w:instrText xml:space="preserve"> PAGEREF _Toc119042975 \h </w:instrText>
             </w:r>
             <w:r>
               <w:rPr>
@@ -4483,7 +4483,7 @@
               <w:noProof/>
             </w:rPr>
           </w:pPr>
-          <w:hyperlink w:anchor="_Toc118894238" w:history="1">
+          <w:hyperlink w:anchor="_Toc119042976" w:history="1">
             <w:r>
               <w:rPr>
                 <w:rStyle w:val="Lienhypertexte"/>
@@ -4524,7 +4524,7 @@
                 <w:noProof/>
                 <w:webHidden/>
               </w:rPr>
-              <w:instrText xml:space="preserve"> PAGEREF _Toc118894238 \h </w:instrText>
+              <w:instrText xml:space="preserve"> PAGEREF _Toc119042976 \h </w:instrText>
             </w:r>
             <w:r>
               <w:rPr>
@@ -4567,7 +4567,7 @@
               <w:noProof/>
             </w:rPr>
           </w:pPr>
-          <w:hyperlink w:anchor="_Toc118894239" w:history="1">
+          <w:hyperlink w:anchor="_Toc119042977" w:history="1">
             <w:r>
               <w:rPr>
                 <w:rStyle w:val="Lienhypertexte"/>
@@ -4608,7 +4608,7 @@
                 <w:noProof/>
                 <w:webHidden/>
               </w:rPr>
-              <w:instrText xml:space="preserve"> PAGEREF _Toc118894239 \h </w:instrText>
+              <w:instrText xml:space="preserve"> PAGEREF _Toc119042977 \h </w:instrText>
             </w:r>
             <w:r>
               <w:rPr>
@@ -4651,7 +4651,7 @@
               <w:noProof/>
             </w:rPr>
           </w:pPr>
-          <w:hyperlink w:anchor="_Toc118894240" w:history="1">
+          <w:hyperlink w:anchor="_Toc119042978" w:history="1">
             <w:r>
               <w:rPr>
                 <w:rStyle w:val="Lienhypertexte"/>
@@ -4692,7 +4692,7 @@
                 <w:noProof/>
                 <w:webHidden/>
               </w:rPr>
-              <w:instrText xml:space="preserve"> PAGEREF _Toc118894240 \h </w:instrText>
+              <w:instrText xml:space="preserve"> PAGEREF _Toc119042978 \h </w:instrText>
             </w:r>
             <w:r>
               <w:rPr>
@@ -4735,7 +4735,7 @@
               <w:noProof/>
             </w:rPr>
           </w:pPr>
-          <w:hyperlink w:anchor="_Toc118894241" w:history="1">
+          <w:hyperlink w:anchor="_Toc119042979" w:history="1">
             <w:r>
               <w:rPr>
                 <w:rStyle w:val="Lienhypertexte"/>
@@ -4776,7 +4776,7 @@
                 <w:noProof/>
                 <w:webHidden/>
               </w:rPr>
-              <w:instrText xml:space="preserve"> PAGEREF _Toc118894241 \h </w:instrText>
+              <w:instrText xml:space="preserve"> PAGEREF _Toc119042979 \h </w:instrText>
             </w:r>
             <w:r>
               <w:rPr>
@@ -4819,7 +4819,7 @@
               <w:noProof/>
             </w:rPr>
           </w:pPr>
-          <w:hyperlink w:anchor="_Toc118894242" w:history="1">
+          <w:hyperlink w:anchor="_Toc119042980" w:history="1">
             <w:r>
               <w:rPr>
                 <w:rStyle w:val="Lienhypertexte"/>
@@ -4860,7 +4860,7 @@
                 <w:noProof/>
                 <w:webHidden/>
               </w:rPr>
-              <w:instrText xml:space="preserve"> PAGEREF _Toc118894242 \h </w:instrText>
+              <w:instrText xml:space="preserve"> PAGEREF _Toc119042980 \h </w:instrText>
             </w:r>
             <w:r>
               <w:rPr>
@@ -4903,7 +4903,7 @@
               <w:noProof/>
             </w:rPr>
           </w:pPr>
-          <w:hyperlink w:anchor="_Toc118894243" w:history="1">
+          <w:hyperlink w:anchor="_Toc119042981" w:history="1">
             <w:r>
               <w:rPr>
                 <w:rStyle w:val="Lienhypertexte"/>
@@ -4944,7 +4944,7 @@
                 <w:noProof/>
                 <w:webHidden/>
               </w:rPr>
-              <w:instrText xml:space="preserve"> PAGEREF _Toc118894243 \h </w:instrText>
+              <w:instrText xml:space="preserve"> PAGEREF _Toc119042981 \h </w:instrText>
             </w:r>
             <w:r>
               <w:rPr>
@@ -4964,7 +4964,969 @@
                 <w:noProof/>
                 <w:webHidden/>
               </w:rPr>
-              <w:t>3</w:t>
+              <w:t>4</w:t>
+            </w:r>
+            <w:r>
+              <w:rPr>
+                <w:noProof/>
+                <w:webHidden/>
+              </w:rPr>
+              <w:fldChar w:fldCharType="end"/>
+            </w:r>
+          </w:hyperlink>
+        </w:p>
+        <w:p>
+          <w:pPr>
+            <w:pStyle w:val="TM3"/>
+            <w:tabs>
+              <w:tab w:val="left" w:pos="880"/>
+              <w:tab w:val="right" w:leader="dot" w:pos="9062"/>
+            </w:tabs>
+            <w:rPr>
+              <w:rFonts w:cstheme="minorBidi"/>
+              <w:noProof/>
+            </w:rPr>
+          </w:pPr>
+          <w:hyperlink w:anchor="_Toc119042982" w:history="1">
+            <w:r>
+              <w:rPr>
+                <w:rStyle w:val="Lienhypertexte"/>
+                <w:rFonts w:cstheme="minorHAnsi"/>
+                <w:noProof/>
+              </w:rPr>
+              <w:t>1.</w:t>
+            </w:r>
+            <w:r>
+              <w:rPr>
+                <w:rFonts w:cstheme="minorBidi"/>
+                <w:noProof/>
+              </w:rPr>
+              <w:tab/>
+            </w:r>
+            <w:r>
+              <w:rPr>
+                <w:rStyle w:val="Lienhypertexte"/>
+                <w:rFonts w:cstheme="minorHAnsi"/>
+                <w:noProof/>
+              </w:rPr>
+              <w:t>Une page d’accueil claire, simple et précise</w:t>
+            </w:r>
+            <w:r>
+              <w:rPr>
+                <w:noProof/>
+                <w:webHidden/>
+              </w:rPr>
+              <w:tab/>
+            </w:r>
+            <w:r>
+              <w:rPr>
+                <w:noProof/>
+                <w:webHidden/>
+              </w:rPr>
+              <w:fldChar w:fldCharType="begin"/>
+            </w:r>
+            <w:r>
+              <w:rPr>
+                <w:noProof/>
+                <w:webHidden/>
+              </w:rPr>
+              <w:instrText xml:space="preserve"> PAGEREF _Toc119042982 \h </w:instrText>
+            </w:r>
+            <w:r>
+              <w:rPr>
+                <w:noProof/>
+                <w:webHidden/>
+              </w:rPr>
+            </w:r>
+            <w:r>
+              <w:rPr>
+                <w:noProof/>
+                <w:webHidden/>
+              </w:rPr>
+              <w:fldChar w:fldCharType="separate"/>
+            </w:r>
+            <w:r>
+              <w:rPr>
+                <w:noProof/>
+                <w:webHidden/>
+              </w:rPr>
+              <w:t>4</w:t>
+            </w:r>
+            <w:r>
+              <w:rPr>
+                <w:noProof/>
+                <w:webHidden/>
+              </w:rPr>
+              <w:fldChar w:fldCharType="end"/>
+            </w:r>
+          </w:hyperlink>
+        </w:p>
+        <w:p>
+          <w:pPr>
+            <w:pStyle w:val="TM3"/>
+            <w:tabs>
+              <w:tab w:val="left" w:pos="880"/>
+              <w:tab w:val="right" w:leader="dot" w:pos="9062"/>
+            </w:tabs>
+            <w:rPr>
+              <w:rFonts w:cstheme="minorBidi"/>
+              <w:noProof/>
+            </w:rPr>
+          </w:pPr>
+          <w:hyperlink w:anchor="_Toc119042983" w:history="1">
+            <w:r>
+              <w:rPr>
+                <w:rStyle w:val="Lienhypertexte"/>
+                <w:rFonts w:cstheme="minorHAnsi"/>
+                <w:noProof/>
+              </w:rPr>
+              <w:t>2.</w:t>
+            </w:r>
+            <w:r>
+              <w:rPr>
+                <w:rFonts w:cstheme="minorBidi"/>
+                <w:noProof/>
+              </w:rPr>
+              <w:tab/>
+            </w:r>
+            <w:r>
+              <w:rPr>
+                <w:rStyle w:val="Lienhypertexte"/>
+                <w:rFonts w:cstheme="minorHAnsi"/>
+                <w:noProof/>
+              </w:rPr>
+              <w:t>Des textes lisibles : Privilégiez</w:t>
+            </w:r>
+            <w:r>
+              <w:rPr>
+                <w:noProof/>
+                <w:webHidden/>
+              </w:rPr>
+              <w:tab/>
+            </w:r>
+            <w:r>
+              <w:rPr>
+                <w:noProof/>
+                <w:webHidden/>
+              </w:rPr>
+              <w:fldChar w:fldCharType="begin"/>
+            </w:r>
+            <w:r>
+              <w:rPr>
+                <w:noProof/>
+                <w:webHidden/>
+              </w:rPr>
+              <w:instrText xml:space="preserve"> PAGEREF _Toc119042983 \h </w:instrText>
+            </w:r>
+            <w:r>
+              <w:rPr>
+                <w:noProof/>
+                <w:webHidden/>
+              </w:rPr>
+            </w:r>
+            <w:r>
+              <w:rPr>
+                <w:noProof/>
+                <w:webHidden/>
+              </w:rPr>
+              <w:fldChar w:fldCharType="separate"/>
+            </w:r>
+            <w:r>
+              <w:rPr>
+                <w:noProof/>
+                <w:webHidden/>
+              </w:rPr>
+              <w:t>4</w:t>
+            </w:r>
+            <w:r>
+              <w:rPr>
+                <w:noProof/>
+                <w:webHidden/>
+              </w:rPr>
+              <w:fldChar w:fldCharType="end"/>
+            </w:r>
+          </w:hyperlink>
+        </w:p>
+        <w:p>
+          <w:pPr>
+            <w:pStyle w:val="TM3"/>
+            <w:tabs>
+              <w:tab w:val="left" w:pos="880"/>
+              <w:tab w:val="right" w:leader="dot" w:pos="9062"/>
+            </w:tabs>
+            <w:rPr>
+              <w:rFonts w:cstheme="minorBidi"/>
+              <w:noProof/>
+            </w:rPr>
+          </w:pPr>
+          <w:hyperlink w:anchor="_Toc119042984" w:history="1">
+            <w:r>
+              <w:rPr>
+                <w:rStyle w:val="Lienhypertexte"/>
+                <w:rFonts w:cstheme="minorHAnsi"/>
+                <w:noProof/>
+              </w:rPr>
+              <w:t>3.</w:t>
+            </w:r>
+            <w:r>
+              <w:rPr>
+                <w:rFonts w:cstheme="minorBidi"/>
+                <w:noProof/>
+              </w:rPr>
+              <w:tab/>
+            </w:r>
+            <w:r>
+              <w:rPr>
+                <w:rStyle w:val="Lienhypertexte"/>
+                <w:rFonts w:cstheme="minorHAnsi"/>
+                <w:noProof/>
+              </w:rPr>
+              <w:t>Pas de gadget :</w:t>
+            </w:r>
+            <w:r>
+              <w:rPr>
+                <w:noProof/>
+                <w:webHidden/>
+              </w:rPr>
+              <w:tab/>
+            </w:r>
+            <w:r>
+              <w:rPr>
+                <w:noProof/>
+                <w:webHidden/>
+              </w:rPr>
+              <w:fldChar w:fldCharType="begin"/>
+            </w:r>
+            <w:r>
+              <w:rPr>
+                <w:noProof/>
+                <w:webHidden/>
+              </w:rPr>
+              <w:instrText xml:space="preserve"> PAGEREF _Toc119042984 \h </w:instrText>
+            </w:r>
+            <w:r>
+              <w:rPr>
+                <w:noProof/>
+                <w:webHidden/>
+              </w:rPr>
+            </w:r>
+            <w:r>
+              <w:rPr>
+                <w:noProof/>
+                <w:webHidden/>
+              </w:rPr>
+              <w:fldChar w:fldCharType="separate"/>
+            </w:r>
+            <w:r>
+              <w:rPr>
+                <w:noProof/>
+                <w:webHidden/>
+              </w:rPr>
+              <w:t>4</w:t>
+            </w:r>
+            <w:r>
+              <w:rPr>
+                <w:noProof/>
+                <w:webHidden/>
+              </w:rPr>
+              <w:fldChar w:fldCharType="end"/>
+            </w:r>
+          </w:hyperlink>
+        </w:p>
+        <w:p>
+          <w:pPr>
+            <w:pStyle w:val="TM3"/>
+            <w:tabs>
+              <w:tab w:val="left" w:pos="880"/>
+              <w:tab w:val="right" w:leader="dot" w:pos="9062"/>
+            </w:tabs>
+            <w:rPr>
+              <w:rFonts w:cstheme="minorBidi"/>
+              <w:noProof/>
+            </w:rPr>
+          </w:pPr>
+          <w:hyperlink w:anchor="_Toc119042985" w:history="1">
+            <w:r>
+              <w:rPr>
+                <w:rStyle w:val="Lienhypertexte"/>
+                <w:rFonts w:cstheme="minorHAnsi"/>
+                <w:noProof/>
+              </w:rPr>
+              <w:t>a.</w:t>
+            </w:r>
+            <w:r>
+              <w:rPr>
+                <w:rFonts w:cstheme="minorBidi"/>
+                <w:noProof/>
+              </w:rPr>
+              <w:tab/>
+            </w:r>
+            <w:r>
+              <w:rPr>
+                <w:rStyle w:val="Lienhypertexte"/>
+                <w:rFonts w:cstheme="minorHAnsi"/>
+                <w:noProof/>
+              </w:rPr>
+              <w:t>Evitez autant que possible les animations et autres gadgets inutiles au site.</w:t>
+            </w:r>
+            <w:r>
+              <w:rPr>
+                <w:noProof/>
+                <w:webHidden/>
+              </w:rPr>
+              <w:tab/>
+            </w:r>
+            <w:r>
+              <w:rPr>
+                <w:noProof/>
+                <w:webHidden/>
+              </w:rPr>
+              <w:fldChar w:fldCharType="begin"/>
+            </w:r>
+            <w:r>
+              <w:rPr>
+                <w:noProof/>
+                <w:webHidden/>
+              </w:rPr>
+              <w:instrText xml:space="preserve"> PAGEREF _Toc119042985 \h </w:instrText>
+            </w:r>
+            <w:r>
+              <w:rPr>
+                <w:noProof/>
+                <w:webHidden/>
+              </w:rPr>
+            </w:r>
+            <w:r>
+              <w:rPr>
+                <w:noProof/>
+                <w:webHidden/>
+              </w:rPr>
+              <w:fldChar w:fldCharType="separate"/>
+            </w:r>
+            <w:r>
+              <w:rPr>
+                <w:noProof/>
+                <w:webHidden/>
+              </w:rPr>
+              <w:t>4</w:t>
+            </w:r>
+            <w:r>
+              <w:rPr>
+                <w:noProof/>
+                <w:webHidden/>
+              </w:rPr>
+              <w:fldChar w:fldCharType="end"/>
+            </w:r>
+          </w:hyperlink>
+        </w:p>
+        <w:p>
+          <w:pPr>
+            <w:pStyle w:val="TM3"/>
+            <w:tabs>
+              <w:tab w:val="left" w:pos="880"/>
+              <w:tab w:val="right" w:leader="dot" w:pos="9062"/>
+            </w:tabs>
+            <w:rPr>
+              <w:rFonts w:cstheme="minorBidi"/>
+              <w:noProof/>
+            </w:rPr>
+          </w:pPr>
+          <w:hyperlink w:anchor="_Toc119042986" w:history="1">
+            <w:r>
+              <w:rPr>
+                <w:rStyle w:val="Lienhypertexte"/>
+                <w:rFonts w:cstheme="minorHAnsi"/>
+                <w:noProof/>
+              </w:rPr>
+              <w:t>4.</w:t>
+            </w:r>
+            <w:r>
+              <w:rPr>
+                <w:rFonts w:cstheme="minorBidi"/>
+                <w:noProof/>
+              </w:rPr>
+              <w:tab/>
+            </w:r>
+            <w:r>
+              <w:rPr>
+                <w:rStyle w:val="Lienhypertexte"/>
+                <w:rFonts w:cstheme="minorHAnsi"/>
+                <w:noProof/>
+              </w:rPr>
+              <w:t>Un affichage rapide</w:t>
+            </w:r>
+            <w:r>
+              <w:rPr>
+                <w:noProof/>
+                <w:webHidden/>
+              </w:rPr>
+              <w:tab/>
+            </w:r>
+            <w:r>
+              <w:rPr>
+                <w:noProof/>
+                <w:webHidden/>
+              </w:rPr>
+              <w:fldChar w:fldCharType="begin"/>
+            </w:r>
+            <w:r>
+              <w:rPr>
+                <w:noProof/>
+                <w:webHidden/>
+              </w:rPr>
+              <w:instrText xml:space="preserve"> PAGEREF _Toc119042986 \h </w:instrText>
+            </w:r>
+            <w:r>
+              <w:rPr>
+                <w:noProof/>
+                <w:webHidden/>
+              </w:rPr>
+            </w:r>
+            <w:r>
+              <w:rPr>
+                <w:noProof/>
+                <w:webHidden/>
+              </w:rPr>
+              <w:fldChar w:fldCharType="separate"/>
+            </w:r>
+            <w:r>
+              <w:rPr>
+                <w:noProof/>
+                <w:webHidden/>
+              </w:rPr>
+              <w:t>4</w:t>
+            </w:r>
+            <w:r>
+              <w:rPr>
+                <w:noProof/>
+                <w:webHidden/>
+              </w:rPr>
+              <w:fldChar w:fldCharType="end"/>
+            </w:r>
+          </w:hyperlink>
+        </w:p>
+        <w:p>
+          <w:pPr>
+            <w:pStyle w:val="TM3"/>
+            <w:tabs>
+              <w:tab w:val="left" w:pos="880"/>
+              <w:tab w:val="right" w:leader="dot" w:pos="9062"/>
+            </w:tabs>
+            <w:rPr>
+              <w:rFonts w:cstheme="minorBidi"/>
+              <w:noProof/>
+            </w:rPr>
+          </w:pPr>
+          <w:hyperlink w:anchor="_Toc119042987" w:history="1">
+            <w:r>
+              <w:rPr>
+                <w:rStyle w:val="Lienhypertexte"/>
+                <w:rFonts w:cstheme="minorHAnsi"/>
+                <w:noProof/>
+              </w:rPr>
+              <w:t>5.</w:t>
+            </w:r>
+            <w:r>
+              <w:rPr>
+                <w:rFonts w:cstheme="minorBidi"/>
+                <w:noProof/>
+              </w:rPr>
+              <w:tab/>
+            </w:r>
+            <w:r>
+              <w:rPr>
+                <w:rStyle w:val="Lienhypertexte"/>
+                <w:rFonts w:cstheme="minorHAnsi"/>
+                <w:noProof/>
+              </w:rPr>
+              <w:t>Un plan de page lisible</w:t>
+            </w:r>
+            <w:r>
+              <w:rPr>
+                <w:noProof/>
+                <w:webHidden/>
+              </w:rPr>
+              <w:tab/>
+            </w:r>
+            <w:r>
+              <w:rPr>
+                <w:noProof/>
+                <w:webHidden/>
+              </w:rPr>
+              <w:fldChar w:fldCharType="begin"/>
+            </w:r>
+            <w:r>
+              <w:rPr>
+                <w:noProof/>
+                <w:webHidden/>
+              </w:rPr>
+              <w:instrText xml:space="preserve"> PAGEREF _Toc119042987 \h </w:instrText>
+            </w:r>
+            <w:r>
+              <w:rPr>
+                <w:noProof/>
+                <w:webHidden/>
+              </w:rPr>
+            </w:r>
+            <w:r>
+              <w:rPr>
+                <w:noProof/>
+                <w:webHidden/>
+              </w:rPr>
+              <w:fldChar w:fldCharType="separate"/>
+            </w:r>
+            <w:r>
+              <w:rPr>
+                <w:noProof/>
+                <w:webHidden/>
+              </w:rPr>
+              <w:t>4</w:t>
+            </w:r>
+            <w:r>
+              <w:rPr>
+                <w:noProof/>
+                <w:webHidden/>
+              </w:rPr>
+              <w:fldChar w:fldCharType="end"/>
+            </w:r>
+          </w:hyperlink>
+        </w:p>
+        <w:p>
+          <w:pPr>
+            <w:pStyle w:val="TM3"/>
+            <w:tabs>
+              <w:tab w:val="left" w:pos="880"/>
+              <w:tab w:val="right" w:leader="dot" w:pos="9062"/>
+            </w:tabs>
+            <w:rPr>
+              <w:rFonts w:cstheme="minorBidi"/>
+              <w:noProof/>
+            </w:rPr>
+          </w:pPr>
+          <w:hyperlink w:anchor="_Toc119042988" w:history="1">
+            <w:r>
+              <w:rPr>
+                <w:rStyle w:val="Lienhypertexte"/>
+                <w:rFonts w:cstheme="minorHAnsi"/>
+                <w:noProof/>
+              </w:rPr>
+              <w:t>6.</w:t>
+            </w:r>
+            <w:r>
+              <w:rPr>
+                <w:rFonts w:cstheme="minorBidi"/>
+                <w:noProof/>
+              </w:rPr>
+              <w:tab/>
+            </w:r>
+            <w:r>
+              <w:rPr>
+                <w:rStyle w:val="Lienhypertexte"/>
+                <w:rFonts w:cstheme="minorHAnsi"/>
+                <w:noProof/>
+              </w:rPr>
+              <w:t>Des menus accessibles et intuitifs</w:t>
+            </w:r>
+            <w:r>
+              <w:rPr>
+                <w:noProof/>
+                <w:webHidden/>
+              </w:rPr>
+              <w:tab/>
+            </w:r>
+            <w:r>
+              <w:rPr>
+                <w:noProof/>
+                <w:webHidden/>
+              </w:rPr>
+              <w:fldChar w:fldCharType="begin"/>
+            </w:r>
+            <w:r>
+              <w:rPr>
+                <w:noProof/>
+                <w:webHidden/>
+              </w:rPr>
+              <w:instrText xml:space="preserve"> PAGEREF _Toc119042988 \h </w:instrText>
+            </w:r>
+            <w:r>
+              <w:rPr>
+                <w:noProof/>
+                <w:webHidden/>
+              </w:rPr>
+            </w:r>
+            <w:r>
+              <w:rPr>
+                <w:noProof/>
+                <w:webHidden/>
+              </w:rPr>
+              <w:fldChar w:fldCharType="separate"/>
+            </w:r>
+            <w:r>
+              <w:rPr>
+                <w:noProof/>
+                <w:webHidden/>
+              </w:rPr>
+              <w:t>4</w:t>
+            </w:r>
+            <w:r>
+              <w:rPr>
+                <w:noProof/>
+                <w:webHidden/>
+              </w:rPr>
+              <w:fldChar w:fldCharType="end"/>
+            </w:r>
+          </w:hyperlink>
+        </w:p>
+        <w:p>
+          <w:pPr>
+            <w:pStyle w:val="TM3"/>
+            <w:tabs>
+              <w:tab w:val="left" w:pos="880"/>
+              <w:tab w:val="right" w:leader="dot" w:pos="9062"/>
+            </w:tabs>
+            <w:rPr>
+              <w:rFonts w:cstheme="minorBidi"/>
+              <w:noProof/>
+            </w:rPr>
+          </w:pPr>
+          <w:hyperlink w:anchor="_Toc119042989" w:history="1">
+            <w:r>
+              <w:rPr>
+                <w:rStyle w:val="Lienhypertexte"/>
+                <w:rFonts w:cstheme="minorHAnsi"/>
+                <w:noProof/>
+              </w:rPr>
+              <w:t>7.</w:t>
+            </w:r>
+            <w:r>
+              <w:rPr>
+                <w:rFonts w:cstheme="minorBidi"/>
+                <w:noProof/>
+              </w:rPr>
+              <w:tab/>
+            </w:r>
+            <w:r>
+              <w:rPr>
+                <w:rStyle w:val="Lienhypertexte"/>
+                <w:rFonts w:cstheme="minorHAnsi"/>
+                <w:noProof/>
+              </w:rPr>
+              <w:t>Une hiérarchie visuelle des éléments :</w:t>
+            </w:r>
+            <w:r>
+              <w:rPr>
+                <w:noProof/>
+                <w:webHidden/>
+              </w:rPr>
+              <w:tab/>
+            </w:r>
+            <w:r>
+              <w:rPr>
+                <w:noProof/>
+                <w:webHidden/>
+              </w:rPr>
+              <w:fldChar w:fldCharType="begin"/>
+            </w:r>
+            <w:r>
+              <w:rPr>
+                <w:noProof/>
+                <w:webHidden/>
+              </w:rPr>
+              <w:instrText xml:space="preserve"> PAGEREF _Toc119042989 \h </w:instrText>
+            </w:r>
+            <w:r>
+              <w:rPr>
+                <w:noProof/>
+                <w:webHidden/>
+              </w:rPr>
+            </w:r>
+            <w:r>
+              <w:rPr>
+                <w:noProof/>
+                <w:webHidden/>
+              </w:rPr>
+              <w:fldChar w:fldCharType="separate"/>
+            </w:r>
+            <w:r>
+              <w:rPr>
+                <w:noProof/>
+                <w:webHidden/>
+              </w:rPr>
+              <w:t>4</w:t>
+            </w:r>
+            <w:r>
+              <w:rPr>
+                <w:noProof/>
+                <w:webHidden/>
+              </w:rPr>
+              <w:fldChar w:fldCharType="end"/>
+            </w:r>
+          </w:hyperlink>
+        </w:p>
+        <w:p>
+          <w:pPr>
+            <w:pStyle w:val="TM3"/>
+            <w:tabs>
+              <w:tab w:val="left" w:pos="880"/>
+              <w:tab w:val="right" w:leader="dot" w:pos="9062"/>
+            </w:tabs>
+            <w:rPr>
+              <w:rFonts w:cstheme="minorBidi"/>
+              <w:noProof/>
+            </w:rPr>
+          </w:pPr>
+          <w:hyperlink w:anchor="_Toc119042990" w:history="1">
+            <w:r>
+              <w:rPr>
+                <w:rStyle w:val="Lienhypertexte"/>
+                <w:rFonts w:cstheme="minorHAnsi"/>
+                <w:noProof/>
+              </w:rPr>
+              <w:t>a.</w:t>
+            </w:r>
+            <w:r>
+              <w:rPr>
+                <w:rFonts w:cstheme="minorBidi"/>
+                <w:noProof/>
+              </w:rPr>
+              <w:tab/>
+            </w:r>
+            <w:r>
+              <w:rPr>
+                <w:rStyle w:val="Lienhypertexte"/>
+                <w:rFonts w:cstheme="minorHAnsi"/>
+                <w:noProof/>
+              </w:rPr>
+              <w:t>Capter l’œil de vos visiteurs, jouer sur les contrastes des zones les plus importante. Attention de ne pas en abuser.</w:t>
+            </w:r>
+            <w:r>
+              <w:rPr>
+                <w:noProof/>
+                <w:webHidden/>
+              </w:rPr>
+              <w:tab/>
+            </w:r>
+            <w:r>
+              <w:rPr>
+                <w:noProof/>
+                <w:webHidden/>
+              </w:rPr>
+              <w:fldChar w:fldCharType="begin"/>
+            </w:r>
+            <w:r>
+              <w:rPr>
+                <w:noProof/>
+                <w:webHidden/>
+              </w:rPr>
+              <w:instrText xml:space="preserve"> PAGEREF _Toc119042990 \h </w:instrText>
+            </w:r>
+            <w:r>
+              <w:rPr>
+                <w:noProof/>
+                <w:webHidden/>
+              </w:rPr>
+            </w:r>
+            <w:r>
+              <w:rPr>
+                <w:noProof/>
+                <w:webHidden/>
+              </w:rPr>
+              <w:fldChar w:fldCharType="separate"/>
+            </w:r>
+            <w:r>
+              <w:rPr>
+                <w:noProof/>
+                <w:webHidden/>
+              </w:rPr>
+              <w:t>4</w:t>
+            </w:r>
+            <w:r>
+              <w:rPr>
+                <w:noProof/>
+                <w:webHidden/>
+              </w:rPr>
+              <w:fldChar w:fldCharType="end"/>
+            </w:r>
+          </w:hyperlink>
+        </w:p>
+        <w:p>
+          <w:pPr>
+            <w:pStyle w:val="TM3"/>
+            <w:tabs>
+              <w:tab w:val="left" w:pos="880"/>
+              <w:tab w:val="right" w:leader="dot" w:pos="9062"/>
+            </w:tabs>
+            <w:rPr>
+              <w:rFonts w:cstheme="minorBidi"/>
+              <w:noProof/>
+            </w:rPr>
+          </w:pPr>
+          <w:hyperlink w:anchor="_Toc119042991" w:history="1">
+            <w:r>
+              <w:rPr>
+                <w:rStyle w:val="Lienhypertexte"/>
+                <w:rFonts w:cstheme="minorHAnsi"/>
+                <w:noProof/>
+              </w:rPr>
+              <w:t>8.</w:t>
+            </w:r>
+            <w:r>
+              <w:rPr>
+                <w:rFonts w:cstheme="minorBidi"/>
+                <w:noProof/>
+              </w:rPr>
+              <w:tab/>
+            </w:r>
+            <w:r>
+              <w:rPr>
+                <w:rStyle w:val="Lienhypertexte"/>
+                <w:rFonts w:cstheme="minorHAnsi"/>
+                <w:noProof/>
+              </w:rPr>
+              <w:t>Un accès en « 3 clics »</w:t>
+            </w:r>
+            <w:r>
+              <w:rPr>
+                <w:noProof/>
+                <w:webHidden/>
+              </w:rPr>
+              <w:tab/>
+            </w:r>
+            <w:r>
+              <w:rPr>
+                <w:noProof/>
+                <w:webHidden/>
+              </w:rPr>
+              <w:fldChar w:fldCharType="begin"/>
+            </w:r>
+            <w:r>
+              <w:rPr>
+                <w:noProof/>
+                <w:webHidden/>
+              </w:rPr>
+              <w:instrText xml:space="preserve"> PAGEREF _Toc119042991 \h </w:instrText>
+            </w:r>
+            <w:r>
+              <w:rPr>
+                <w:noProof/>
+                <w:webHidden/>
+              </w:rPr>
+            </w:r>
+            <w:r>
+              <w:rPr>
+                <w:noProof/>
+                <w:webHidden/>
+              </w:rPr>
+              <w:fldChar w:fldCharType="separate"/>
+            </w:r>
+            <w:r>
+              <w:rPr>
+                <w:noProof/>
+                <w:webHidden/>
+              </w:rPr>
+              <w:t>4</w:t>
+            </w:r>
+            <w:r>
+              <w:rPr>
+                <w:noProof/>
+                <w:webHidden/>
+              </w:rPr>
+              <w:fldChar w:fldCharType="end"/>
+            </w:r>
+          </w:hyperlink>
+        </w:p>
+        <w:p>
+          <w:pPr>
+            <w:pStyle w:val="TM3"/>
+            <w:tabs>
+              <w:tab w:val="left" w:pos="880"/>
+              <w:tab w:val="right" w:leader="dot" w:pos="9062"/>
+            </w:tabs>
+            <w:rPr>
+              <w:rFonts w:cstheme="minorBidi"/>
+              <w:noProof/>
+            </w:rPr>
+          </w:pPr>
+          <w:hyperlink w:anchor="_Toc119042992" w:history="1">
+            <w:r>
+              <w:rPr>
+                <w:rStyle w:val="Lienhypertexte"/>
+                <w:rFonts w:cstheme="minorHAnsi"/>
+                <w:noProof/>
+              </w:rPr>
+              <w:t>9.</w:t>
+            </w:r>
+            <w:r>
+              <w:rPr>
+                <w:rFonts w:cstheme="minorBidi"/>
+                <w:noProof/>
+              </w:rPr>
+              <w:tab/>
+            </w:r>
+            <w:r>
+              <w:rPr>
+                <w:rStyle w:val="Lienhypertexte"/>
+                <w:rFonts w:cstheme="minorHAnsi"/>
+                <w:noProof/>
+              </w:rPr>
+              <w:t>Un accès optimisé sur les différents supports :</w:t>
+            </w:r>
+            <w:r>
+              <w:rPr>
+                <w:rStyle w:val="Lienhypertexte"/>
+                <w:rFonts w:eastAsia="Times New Roman" w:cstheme="minorHAnsi"/>
+                <w:noProof/>
+              </w:rPr>
+              <w:t xml:space="preserve"> </w:t>
+            </w:r>
+            <w:r>
+              <w:rPr>
+                <w:rStyle w:val="Lienhypertexte"/>
+                <w:rFonts w:cstheme="minorHAnsi"/>
+                <w:noProof/>
+              </w:rPr>
+              <w:t>responsive design</w:t>
+            </w:r>
+            <w:r>
+              <w:rPr>
+                <w:noProof/>
+                <w:webHidden/>
+              </w:rPr>
+              <w:tab/>
+            </w:r>
+            <w:r>
+              <w:rPr>
+                <w:noProof/>
+                <w:webHidden/>
+              </w:rPr>
+              <w:fldChar w:fldCharType="begin"/>
+            </w:r>
+            <w:r>
+              <w:rPr>
+                <w:noProof/>
+                <w:webHidden/>
+              </w:rPr>
+              <w:instrText xml:space="preserve"> PAGEREF _Toc119042992 \h </w:instrText>
+            </w:r>
+            <w:r>
+              <w:rPr>
+                <w:noProof/>
+                <w:webHidden/>
+              </w:rPr>
+            </w:r>
+            <w:r>
+              <w:rPr>
+                <w:noProof/>
+                <w:webHidden/>
+              </w:rPr>
+              <w:fldChar w:fldCharType="separate"/>
+            </w:r>
+            <w:r>
+              <w:rPr>
+                <w:noProof/>
+                <w:webHidden/>
+              </w:rPr>
+              <w:t>4</w:t>
             </w:r>
             <w:r>
               <w:rPr>
@@ -4987,7 +5949,7 @@
               <w:noProof/>
             </w:rPr>
           </w:pPr>
-          <w:hyperlink w:anchor="_Toc118894244" w:history="1">
+          <w:hyperlink w:anchor="_Toc119042993" w:history="1">
             <w:r>
               <w:rPr>
                 <w:rStyle w:val="Lienhypertexte"/>
@@ -5028,7 +5990,7 @@
                 <w:noProof/>
                 <w:webHidden/>
               </w:rPr>
-              <w:instrText xml:space="preserve"> PAGEREF _Toc118894244 \h </w:instrText>
+              <w:instrText xml:space="preserve"> PAGEREF _Toc119042993 \h </w:instrText>
             </w:r>
             <w:r>
               <w:rPr>
@@ -5048,7 +6010,7 @@
                 <w:noProof/>
                 <w:webHidden/>
               </w:rPr>
-              <w:t>4</w:t>
+              <w:t>5</w:t>
             </w:r>
             <w:r>
               <w:rPr>
@@ -5071,7 +6033,7 @@
               <w:noProof/>
             </w:rPr>
           </w:pPr>
-          <w:hyperlink w:anchor="_Toc118894245" w:history="1">
+          <w:hyperlink w:anchor="_Toc119042994" w:history="1">
             <w:r>
               <w:rPr>
                 <w:rStyle w:val="Lienhypertexte"/>
@@ -5112,7 +6074,7 @@
                 <w:noProof/>
                 <w:webHidden/>
               </w:rPr>
-              <w:instrText xml:space="preserve"> PAGEREF _Toc118894245 \h </w:instrText>
+              <w:instrText xml:space="preserve"> PAGEREF _Toc119042994 \h </w:instrText>
             </w:r>
             <w:r>
               <w:rPr>
@@ -5132,7 +6094,7 @@
                 <w:noProof/>
                 <w:webHidden/>
               </w:rPr>
-              <w:t>4</w:t>
+              <w:t>5</w:t>
             </w:r>
             <w:r>
               <w:rPr>
@@ -5155,7 +6117,7 @@
               <w:noProof/>
             </w:rPr>
           </w:pPr>
-          <w:hyperlink w:anchor="_Toc118894246" w:history="1">
+          <w:hyperlink w:anchor="_Toc119042995" w:history="1">
             <w:r>
               <w:rPr>
                 <w:rStyle w:val="Lienhypertexte"/>
@@ -5175,7 +6137,7 @@
                 <w:rStyle w:val="Lienhypertexte"/>
                 <w:noProof/>
               </w:rPr>
-              <w:t>Contraintes techniques</w:t>
+              <w:t>Description fonctionnelle</w:t>
             </w:r>
             <w:r>
               <w:rPr>
@@ -5196,7 +6158,7 @@
                 <w:noProof/>
                 <w:webHidden/>
               </w:rPr>
-              <w:instrText xml:space="preserve"> PAGEREF _Toc118894246 \h </w:instrText>
+              <w:instrText xml:space="preserve"> PAGEREF _Toc119042995 \h </w:instrText>
             </w:r>
             <w:r>
               <w:rPr>
@@ -5216,7 +6178,7 @@
                 <w:noProof/>
                 <w:webHidden/>
               </w:rPr>
-              <w:t>4</w:t>
+              <w:t>5</w:t>
             </w:r>
             <w:r>
               <w:rPr>
@@ -5239,7 +6201,7 @@
               <w:noProof/>
             </w:rPr>
           </w:pPr>
-          <w:hyperlink w:anchor="_Toc118894247" w:history="1">
+          <w:hyperlink w:anchor="_Toc119042996" w:history="1">
             <w:r>
               <w:rPr>
                 <w:rStyle w:val="Lienhypertexte"/>
@@ -5259,6 +6221,90 @@
                 <w:rStyle w:val="Lienhypertexte"/>
                 <w:noProof/>
               </w:rPr>
+              <w:t>Contraintes techniques</w:t>
+            </w:r>
+            <w:r>
+              <w:rPr>
+                <w:noProof/>
+                <w:webHidden/>
+              </w:rPr>
+              <w:tab/>
+            </w:r>
+            <w:r>
+              <w:rPr>
+                <w:noProof/>
+                <w:webHidden/>
+              </w:rPr>
+              <w:fldChar w:fldCharType="begin"/>
+            </w:r>
+            <w:r>
+              <w:rPr>
+                <w:noProof/>
+                <w:webHidden/>
+              </w:rPr>
+              <w:instrText xml:space="preserve"> PAGEREF _Toc119042996 \h </w:instrText>
+            </w:r>
+            <w:r>
+              <w:rPr>
+                <w:noProof/>
+                <w:webHidden/>
+              </w:rPr>
+            </w:r>
+            <w:r>
+              <w:rPr>
+                <w:noProof/>
+                <w:webHidden/>
+              </w:rPr>
+              <w:fldChar w:fldCharType="separate"/>
+            </w:r>
+            <w:r>
+              <w:rPr>
+                <w:noProof/>
+                <w:webHidden/>
+              </w:rPr>
+              <w:t>5</w:t>
+            </w:r>
+            <w:r>
+              <w:rPr>
+                <w:noProof/>
+                <w:webHidden/>
+              </w:rPr>
+              <w:fldChar w:fldCharType="end"/>
+            </w:r>
+          </w:hyperlink>
+        </w:p>
+        <w:p>
+          <w:pPr>
+            <w:pStyle w:val="TM2"/>
+            <w:tabs>
+              <w:tab w:val="left" w:pos="880"/>
+              <w:tab w:val="right" w:leader="dot" w:pos="9062"/>
+            </w:tabs>
+            <w:rPr>
+              <w:rFonts w:cstheme="minorBidi"/>
+              <w:noProof/>
+            </w:rPr>
+          </w:pPr>
+          <w:hyperlink w:anchor="_Toc119042997" w:history="1">
+            <w:r>
+              <w:rPr>
+                <w:rStyle w:val="Lienhypertexte"/>
+                <w:noProof/>
+              </w:rPr>
+              <w:t>3.4.</w:t>
+            </w:r>
+            <w:r>
+              <w:rPr>
+                <w:rFonts w:cstheme="minorBidi"/>
+                <w:noProof/>
+              </w:rPr>
+              <w:tab/>
+            </w:r>
+            <w:r>
+              <w:rPr>
+                <w:rStyle w:val="Lienhypertexte"/>
+                <w:noProof/>
+              </w:rPr>
               <w:t>Planning et suivi du projet</w:t>
             </w:r>
             <w:r>
@@ -5280,7 +6326,7 @@
                 <w:noProof/>
                 <w:webHidden/>
               </w:rPr>
-              <w:instrText xml:space="preserve"> PAGEREF _Toc118894247 \h </w:instrText>
+              <w:instrText xml:space="preserve"> PAGEREF _Toc119042997 \h </w:instrText>
             </w:r>
             <w:r>
               <w:rPr>
@@ -5300,7 +6346,7 @@
                 <w:noProof/>
                 <w:webHidden/>
               </w:rPr>
-              <w:t>4</w:t>
+              <w:t>5</w:t>
             </w:r>
             <w:r>
               <w:rPr>
@@ -5337,7 +6383,7 @@
           <w:numId w:val="1"/>
         </w:numPr>
       </w:pPr>
-      <w:bookmarkStart w:id="0" w:name="_Toc118894236"/>
+      <w:bookmarkStart w:id="0" w:name="_Toc119042974"/>
       <w:r>
         <w:lastRenderedPageBreak/>
         <w:t>Présentation générale</w:t>
@@ -5352,11 +6398,26 @@
           <w:numId w:val="1"/>
         </w:numPr>
       </w:pPr>
-      <w:bookmarkStart w:id="1" w:name="_Toc118894237"/>
+      <w:bookmarkStart w:id="1" w:name="_Toc119042975"/>
       <w:r>
         <w:t>Présentation de l’entreprise</w:t>
       </w:r>
       <w:bookmarkEnd w:id="1"/>
+    </w:p>
+    <w:p>
+      <w:pPr>
+        <w:pStyle w:val="Paragraphedeliste"/>
+        <w:numPr>
+          <w:ilvl w:val="0"/>
+          <w:numId w:val="2"/>
+        </w:numPr>
+      </w:pPr>
+      <w:r>
+        <w:rPr>
+          <w:color w:val="FF0000"/>
+        </w:rPr>
+        <w:t xml:space="preserve">Présentez l’activité de votre Entreprise/association au travers de quelques éléments significatifs : ses services, son histoire (date de création), nombre de collaborateurs, d’adhérents, de compétitions annuelles... </w:t>
+      </w:r>
     </w:p>
     <w:p>
       <w:pPr>
@@ -5373,7 +6434,7 @@
         <w:rPr>
           <w:color w:val="FF0000"/>
         </w:rPr>
-        <w:t xml:space="preserve">Présentez l’activité de votre Entreprise/association au travers de quelques éléments significatifs : ses services, son histoire (date de création), nombre de collaborateurs, d’adhérents, de compétitions annuelles... </w:t>
+        <w:t xml:space="preserve">Expliquez quel va être le rôle du site internet dans la stratégie de l’Entreprise ? Exemple : donner une meilleure visibilité à l’Entreprise, permettre de recruter de nouveaux clients, vendre des produits services, mieux fidéliser, échanger des documents (collaboratif), renforcer l’image d’expertise sur un sujet, échanger plus facilement avec les parents des adhérents… </w:t>
       </w:r>
     </w:p>
     <w:p>
@@ -5391,24 +6452,6 @@
         <w:rPr>
           <w:color w:val="FF0000"/>
         </w:rPr>
-        <w:t xml:space="preserve">Expliquez quel va être le rôle du site internet dans la stratégie de l’Entreprise ? Exemple : donner une meilleure visibilité à l’Entreprise, permettre de recruter de nouveaux clients, vendre des produits services, mieux fidéliser, échanger des documents (collaboratif), renforcer l’image d’expertise sur un sujet, échanger plus facilement avec les parents des adhérents… </w:t>
-      </w:r>
-    </w:p>
-    <w:p>
-      <w:pPr>
-        <w:pStyle w:val="Paragraphedeliste"/>
-        <w:numPr>
-          <w:ilvl w:val="0"/>
-          <w:numId w:val="2"/>
-        </w:numPr>
-        <w:rPr>
-          <w:color w:val="FF0000"/>
-        </w:rPr>
-      </w:pPr>
-      <w:r>
-        <w:rPr>
-          <w:color w:val="FF0000"/>
-        </w:rPr>
         <w:t>Indiquez une date butoir pour la fin du projet : mise en ligne du nouveau site escomptée le / /</w:t>
       </w:r>
     </w:p>
@@ -5420,141 +6463,27 @@
           <w:numId w:val="1"/>
         </w:numPr>
       </w:pPr>
-      <w:bookmarkStart w:id="2" w:name="_Toc118894238"/>
+      <w:bookmarkStart w:id="2" w:name="_Toc119042976"/>
       <w:r>
         <w:t>Les cibles</w:t>
       </w:r>
       <w:bookmarkEnd w:id="2"/>
     </w:p>
     <w:p>
-      <w:pPr>
-        <w:rPr>
-          <w:color w:val="FF0000"/>
-        </w:rPr>
-      </w:pPr>
-      <w:r>
-        <w:rPr>
-          <w:color w:val="FF0000"/>
-        </w:rPr>
-        <w:t xml:space="preserve">A qui, quelle cible, souhaitez-vous vous adresser ? </w:t>
-      </w:r>
-    </w:p>
-    <w:p>
-      <w:pPr>
-        <w:pStyle w:val="Paragraphedeliste"/>
-        <w:numPr>
-          <w:ilvl w:val="0"/>
-          <w:numId w:val="3"/>
-        </w:numPr>
-        <w:rPr>
-          <w:color w:val="FF0000"/>
-        </w:rPr>
-      </w:pPr>
-      <w:r>
-        <w:rPr>
-          <w:color w:val="FF0000"/>
-        </w:rPr>
-        <w:t xml:space="preserve">Cible principale : </w:t>
-      </w:r>
-    </w:p>
-    <w:p>
-      <w:pPr>
-        <w:pStyle w:val="Paragraphedeliste"/>
-        <w:numPr>
-          <w:ilvl w:val="0"/>
-          <w:numId w:val="3"/>
-        </w:numPr>
-        <w:rPr>
-          <w:color w:val="FF0000"/>
-        </w:rPr>
-      </w:pPr>
-      <w:r>
-        <w:rPr>
-          <w:color w:val="FF0000"/>
-        </w:rPr>
-        <w:t>Cible secondaire :</w:t>
-      </w:r>
-    </w:p>
-    <w:p>
-      <w:pPr>
-        <w:pStyle w:val="Paragraphedeliste"/>
-        <w:numPr>
-          <w:ilvl w:val="0"/>
-          <w:numId w:val="3"/>
-        </w:numPr>
-        <w:rPr>
-          <w:color w:val="FF0000"/>
-        </w:rPr>
-      </w:pPr>
-      <w:r>
-        <w:rPr>
-          <w:color w:val="FF0000"/>
-        </w:rPr>
-        <w:t xml:space="preserve">Autres : </w:t>
-      </w:r>
-    </w:p>
-    <w:p>
-      <w:pPr>
-        <w:rPr>
-          <w:color w:val="FF0000"/>
-        </w:rPr>
-      </w:pPr>
-      <w:r>
-        <w:rPr>
-          <w:color w:val="FF0000"/>
-        </w:rPr>
-        <w:t xml:space="preserve">Où se trouve votre cible de manière générale : </w:t>
-      </w:r>
-    </w:p>
-    <w:p>
-      <w:pPr>
-        <w:pStyle w:val="Paragraphedeliste"/>
-        <w:numPr>
-          <w:ilvl w:val="0"/>
-          <w:numId w:val="5"/>
-        </w:numPr>
-        <w:rPr>
-          <w:color w:val="FF0000"/>
-        </w:rPr>
-      </w:pPr>
-      <w:r>
-        <w:rPr>
-          <w:color w:val="FF0000"/>
-        </w:rPr>
-        <w:t xml:space="preserve">Sur internet ? Quels canaux numériques fréquente -t-elle : Forums, sur les réseaux sociaux, sur des sites concurrents ou ayant « pignon sur rue » bien identifiés ? </w:t>
-      </w:r>
-    </w:p>
-    <w:p>
-      <w:pPr>
-        <w:pStyle w:val="Paragraphedeliste"/>
-        <w:numPr>
-          <w:ilvl w:val="0"/>
-          <w:numId w:val="5"/>
-        </w:numPr>
-        <w:rPr>
-          <w:color w:val="FF0000"/>
-        </w:rPr>
-      </w:pPr>
-      <w:r>
-        <w:rPr>
-          <w:color w:val="FF0000"/>
-        </w:rPr>
-        <w:t xml:space="preserve">Géographiquement ? Quels sont les villes visées ? </w:t>
-      </w:r>
-    </w:p>
-    <w:p>
-      <w:pPr>
-        <w:pStyle w:val="Paragraphedeliste"/>
-        <w:numPr>
-          <w:ilvl w:val="0"/>
-          <w:numId w:val="5"/>
-        </w:numPr>
-      </w:pPr>
-      <w:r>
-        <w:rPr>
-          <w:color w:val="FF0000"/>
-        </w:rPr>
-        <w:t>Votre cible est-elle mobile ? Se connecte-t-elle plutôt via smartphone/tablette ? Plutôt via ordinateur ?</w:t>
+      <w:r>
+        <w:t>Le Bonimenteur s’</w:t>
+      </w:r>
+      <w:r>
+        <w:t>adresse</w:t>
+      </w:r>
+      <w:r>
+        <w:t xml:space="preserve"> à des groupes de 3 personnes minimum, âgés de plus de 13 ans. Les appareils utilisés seront principalement les smartphones, mais nous laissons </w:t>
+      </w:r>
+      <w:r>
+        <w:t>la possibilité</w:t>
+      </w:r>
+      <w:r>
+        <w:t xml:space="preserve"> aux utilisateurs d’utiliser des tablettes ou des ordinateurs.</w:t>
       </w:r>
     </w:p>
     <w:p>
@@ -5565,78 +6494,15 @@
           <w:numId w:val="1"/>
         </w:numPr>
       </w:pPr>
-      <w:bookmarkStart w:id="3" w:name="_Toc118894239"/>
+      <w:bookmarkStart w:id="3" w:name="_Toc119042977"/>
       <w:r>
         <w:t>Objectifs qualitatifs &amp; quantitatifs</w:t>
       </w:r>
       <w:bookmarkEnd w:id="3"/>
     </w:p>
     <w:p>
-      <w:pPr>
-        <w:pStyle w:val="Paragraphedeliste"/>
-        <w:numPr>
-          <w:ilvl w:val="0"/>
-          <w:numId w:val="6"/>
-        </w:numPr>
-        <w:rPr>
-          <w:color w:val="FF0000"/>
-        </w:rPr>
-      </w:pPr>
-      <w:r>
-        <w:rPr>
-          <w:color w:val="FF0000"/>
-        </w:rPr>
-        <w:t xml:space="preserve">Quel est l’objectif(s) du site ? Il s’agit ici de préciser si c’est un site : Vitrine, Portail, E-commerce (Produits/Services), outil en ligne... </w:t>
-      </w:r>
-    </w:p>
-    <w:p>
-      <w:pPr>
-        <w:pStyle w:val="Paragraphedeliste"/>
-        <w:numPr>
-          <w:ilvl w:val="0"/>
-          <w:numId w:val="6"/>
-        </w:numPr>
-        <w:rPr>
-          <w:color w:val="FF0000"/>
-        </w:rPr>
-      </w:pPr>
-      <w:r>
-        <w:rPr>
-          <w:color w:val="FF0000"/>
-        </w:rPr>
-        <w:t xml:space="preserve">S’agit-il de vendre ? de collecter de l’information ou du mail ? de fidéliser ? </w:t>
-      </w:r>
-    </w:p>
-    <w:p>
-      <w:pPr>
-        <w:pStyle w:val="Paragraphedeliste"/>
-        <w:numPr>
-          <w:ilvl w:val="0"/>
-          <w:numId w:val="6"/>
-        </w:numPr>
-        <w:rPr>
-          <w:color w:val="FF0000"/>
-        </w:rPr>
-      </w:pPr>
-      <w:r>
-        <w:rPr>
-          <w:color w:val="FF0000"/>
-        </w:rPr>
-        <w:t xml:space="preserve">Quels chiffres à atteindre visez-vous pour ce futur site ? Apporter quelques précisions concernant les chiffres </w:t>
-      </w:r>
-      <w:proofErr w:type="gramStart"/>
-      <w:r>
-        <w:rPr>
-          <w:color w:val="FF0000"/>
-        </w:rPr>
-        <w:t>attendus:</w:t>
-      </w:r>
-      <w:proofErr w:type="gramEnd"/>
-      <w:r>
-        <w:rPr>
-          <w:color w:val="FF0000"/>
-        </w:rPr>
-        <w:t xml:space="preserve"> nombre de visites, volume de ventes, nombre d’adresses mails collectées par votre site…</w:t>
+      <w:r>
+        <w:t>Le bonimenteur sera gratuit dans un premier temps pour se faire connaitre et fidéliser les utilisateurs. Par la suite, il faudra définir une stratégie, comme limiter le nombre de partie, obligation de s’inscrire …</w:t>
       </w:r>
     </w:p>
     <w:p>
@@ -5647,7 +6513,7 @@
           <w:numId w:val="1"/>
         </w:numPr>
       </w:pPr>
-      <w:bookmarkStart w:id="4" w:name="_Toc118894240"/>
+      <w:bookmarkStart w:id="4" w:name="_Toc119042978"/>
       <w:r>
         <w:t>Etat des lieux</w:t>
       </w:r>
@@ -5713,7 +6579,7 @@
           <w:numId w:val="1"/>
         </w:numPr>
       </w:pPr>
-      <w:bookmarkStart w:id="5" w:name="_Toc118894241"/>
+      <w:bookmarkStart w:id="5" w:name="_Toc119042979"/>
       <w:r>
         <w:lastRenderedPageBreak/>
         <w:t>Aspects, ergonomie et graphisme</w:t>
@@ -5728,7 +6594,7 @@
           <w:numId w:val="1"/>
         </w:numPr>
       </w:pPr>
-      <w:bookmarkStart w:id="6" w:name="_Toc118894242"/>
+      <w:bookmarkStart w:id="6" w:name="_Toc119042980"/>
       <w:r>
         <w:t>Ergonomie, design et charte graphique</w:t>
       </w:r>
@@ -5831,10 +6697,10 @@
           <w:noProof/>
         </w:rPr>
         <w:drawing>
-          <wp:inline distT="0" distB="0" distL="0" distR="0" wp14:anchorId="42386777" wp14:editId="55E4E9DB">
-            <wp:extent cx="1743075" cy="1743075"/>
+          <wp:inline distT="0" distB="0" distL="0" distR="0" wp14:anchorId="7CFD8EB7" wp14:editId="06A83084">
+            <wp:extent cx="1943100" cy="1943100"/>
             <wp:effectExtent l="0" t="0" r="0" b="0"/>
-            <wp:docPr id="11" name="Image 11"/>
+            <wp:docPr id="34" name="Image 34"/>
             <wp:cNvGraphicFramePr>
               <a:graphicFrameLocks xmlns:a="http://schemas.openxmlformats.org/drawingml/2006/main" noChangeAspect="1"/>
             </wp:cNvGraphicFramePr>
@@ -5842,10 +6708,8 @@
               <a:graphicData uri="http://schemas.openxmlformats.org/drawingml/2006/picture">
                 <pic:pic xmlns:pic="http://schemas.openxmlformats.org/drawingml/2006/picture">
                   <pic:nvPicPr>
-                    <pic:cNvPr id="0" name="Picture 1"/>
-                    <pic:cNvPicPr>
-                      <a:picLocks noChangeAspect="1" noChangeArrowheads="1"/>
-                    </pic:cNvPicPr>
+                    <pic:cNvPr id="34" name="logo_background_circle.png"/>
+                    <pic:cNvPicPr/>
                   </pic:nvPicPr>
                   <pic:blipFill>
                     <a:blip r:embed="rId11" cstate="print">
@@ -5855,23 +6719,18 @@
                         </a:ext>
                       </a:extLst>
                     </a:blip>
-                    <a:srcRect/>
                     <a:stretch>
                       <a:fillRect/>
                     </a:stretch>
                   </pic:blipFill>
-                  <pic:spPr bwMode="auto">
+                  <pic:spPr>
                     <a:xfrm>
                       <a:off x="0" y="0"/>
-                      <a:ext cx="1743075" cy="1743075"/>
+                      <a:ext cx="1943100" cy="1943100"/>
                     </a:xfrm>
                     <a:prstGeom prst="rect">
                       <a:avLst/>
                     </a:prstGeom>
-                    <a:noFill/>
-                    <a:ln>
-                      <a:noFill/>
-                    </a:ln>
                   </pic:spPr>
                 </pic:pic>
               </a:graphicData>
@@ -5901,10 +6760,10 @@
           <w:noProof/>
         </w:rPr>
         <w:drawing>
-          <wp:inline distT="0" distB="0" distL="0" distR="0" wp14:anchorId="2E3B840F" wp14:editId="19B3C2F6">
-            <wp:extent cx="4458970" cy="4458970"/>
+          <wp:inline distT="0" distB="0" distL="0" distR="0" wp14:anchorId="56BE0DC8" wp14:editId="682EE08B">
+            <wp:extent cx="4997450" cy="4997450"/>
             <wp:effectExtent l="0" t="0" r="0" b="0"/>
-            <wp:docPr id="33" name="Image 33"/>
+            <wp:docPr id="35" name="Image 35"/>
             <wp:cNvGraphicFramePr>
               <a:graphicFrameLocks xmlns:a="http://schemas.openxmlformats.org/drawingml/2006/main" noChangeAspect="1"/>
             </wp:cNvGraphicFramePr>
@@ -5912,10 +6771,8 @@
               <a:graphicData uri="http://schemas.openxmlformats.org/drawingml/2006/picture">
                 <pic:pic xmlns:pic="http://schemas.openxmlformats.org/drawingml/2006/picture">
                   <pic:nvPicPr>
-                    <pic:cNvPr id="0" name="Picture 3"/>
-                    <pic:cNvPicPr>
-                      <a:picLocks noChangeAspect="1" noChangeArrowheads="1"/>
-                    </pic:cNvPicPr>
+                    <pic:cNvPr id="35" name="Background.png"/>
+                    <pic:cNvPicPr/>
                   </pic:nvPicPr>
                   <pic:blipFill>
                     <a:blip r:embed="rId12" cstate="print">
@@ -5925,23 +6782,18 @@
                         </a:ext>
                       </a:extLst>
                     </a:blip>
-                    <a:srcRect/>
                     <a:stretch>
                       <a:fillRect/>
                     </a:stretch>
                   </pic:blipFill>
-                  <pic:spPr bwMode="auto">
+                  <pic:spPr>
                     <a:xfrm>
                       <a:off x="0" y="0"/>
-                      <a:ext cx="4458970" cy="4458970"/>
+                      <a:ext cx="4997450" cy="4997450"/>
                     </a:xfrm>
                     <a:prstGeom prst="rect">
                       <a:avLst/>
                     </a:prstGeom>
-                    <a:noFill/>
-                    <a:ln>
-                      <a:noFill/>
-                    </a:ln>
                   </pic:spPr>
                 </pic:pic>
               </a:graphicData>
@@ -5962,6 +6814,7 @@
         </w:rPr>
       </w:pPr>
       <w:r>
+        <w:lastRenderedPageBreak/>
         <w:t>Police de caractères</w:t>
       </w:r>
       <w:r>
@@ -6030,7 +6883,6 @@
       </w:r>
       <w:proofErr w:type="spellEnd"/>
     </w:p>
-    <w:p/>
     <w:p>
       <w:pPr>
         <w:pStyle w:val="Titre2"/>
@@ -6039,7 +6891,7 @@
           <w:numId w:val="1"/>
         </w:numPr>
       </w:pPr>
-      <w:bookmarkStart w:id="7" w:name="_Toc118894243"/>
+      <w:bookmarkStart w:id="7" w:name="_Toc119042981"/>
       <w:r>
         <w:t>Ergonomie</w:t>
       </w:r>
@@ -6224,6 +7076,7 @@
           <w:szCs w:val="22"/>
         </w:rPr>
       </w:pPr>
+      <w:bookmarkStart w:id="8" w:name="_Toc119042982"/>
       <w:r>
         <w:rPr>
           <w:rFonts w:asciiTheme="minorHAnsi" w:hAnsiTheme="minorHAnsi" w:cstheme="minorHAnsi"/>
@@ -6233,6 +7086,7 @@
         </w:rPr>
         <w:t>Une page d’accueil claire, simple et précise</w:t>
       </w:r>
+      <w:bookmarkEnd w:id="8"/>
     </w:p>
     <w:p>
       <w:pPr>
@@ -6249,6 +7103,7 @@
           <w:szCs w:val="22"/>
         </w:rPr>
       </w:pPr>
+      <w:bookmarkStart w:id="9" w:name="_Toc119042983"/>
       <w:r>
         <w:rPr>
           <w:rFonts w:asciiTheme="minorHAnsi" w:hAnsiTheme="minorHAnsi" w:cstheme="minorHAnsi"/>
@@ -6256,26 +7111,9 @@
           <w:sz w:val="22"/>
           <w:szCs w:val="22"/>
         </w:rPr>
-        <w:t>Des textes lisibles</w:t>
-      </w:r>
-      <w:r>
-        <w:rPr>
-          <w:rFonts w:asciiTheme="minorHAnsi" w:hAnsiTheme="minorHAnsi" w:cstheme="minorHAnsi"/>
-          <w:color w:val="161615"/>
-          <w:sz w:val="22"/>
-          <w:szCs w:val="22"/>
-        </w:rPr>
-        <w:t xml:space="preserve"> : </w:t>
-      </w:r>
-      <w:r>
-        <w:rPr>
-          <w:rFonts w:asciiTheme="minorHAnsi" w:hAnsiTheme="minorHAnsi" w:cstheme="minorHAnsi"/>
-          <w:color w:val="161615"/>
-          <w:sz w:val="22"/>
-          <w:szCs w:val="22"/>
-        </w:rPr>
-        <w:t>Privilégiez</w:t>
-      </w:r>
+        <w:t>Des textes lisibles : Privilégiez</w:t>
+      </w:r>
+      <w:bookmarkEnd w:id="9"/>
     </w:p>
     <w:p>
       <w:pPr>
@@ -6432,6 +7270,7 @@
           <w:szCs w:val="22"/>
         </w:rPr>
       </w:pPr>
+      <w:bookmarkStart w:id="10" w:name="_Toc119042984"/>
       <w:r>
         <w:rPr>
           <w:rFonts w:asciiTheme="minorHAnsi" w:hAnsiTheme="minorHAnsi" w:cstheme="minorHAnsi"/>
@@ -6441,6 +7280,7 @@
         </w:rPr>
         <w:t>Pas de gadget :</w:t>
       </w:r>
+      <w:bookmarkEnd w:id="10"/>
       <w:r>
         <w:rPr>
           <w:rFonts w:asciiTheme="minorHAnsi" w:hAnsiTheme="minorHAnsi" w:cstheme="minorHAnsi"/>
@@ -6466,6 +7306,7 @@
           <w:szCs w:val="22"/>
         </w:rPr>
       </w:pPr>
+      <w:bookmarkStart w:id="11" w:name="_Toc119042985"/>
       <w:r>
         <w:rPr>
           <w:rFonts w:asciiTheme="minorHAnsi" w:hAnsiTheme="minorHAnsi" w:cstheme="minorHAnsi"/>
@@ -6473,7 +7314,17 @@
           <w:sz w:val="22"/>
           <w:szCs w:val="22"/>
         </w:rPr>
-        <w:t xml:space="preserve">Evitez autant que possible les animations et autres gadgets inutiles au site. </w:t>
+        <w:t>Evitez autant que possible les animations et autres gadgets inutiles au site.</w:t>
+      </w:r>
+      <w:bookmarkEnd w:id="11"/>
+      <w:r>
+        <w:rPr>
+          <w:rFonts w:asciiTheme="minorHAnsi" w:hAnsiTheme="minorHAnsi" w:cstheme="minorHAnsi"/>
+          <w:color w:val="161615"/>
+          <w:sz w:val="22"/>
+          <w:szCs w:val="22"/>
+        </w:rPr>
+        <w:t xml:space="preserve"> </w:t>
       </w:r>
     </w:p>
     <w:p>
@@ -6491,6 +7342,7 @@
           <w:szCs w:val="22"/>
         </w:rPr>
       </w:pPr>
+      <w:bookmarkStart w:id="12" w:name="_Toc119042986"/>
       <w:r>
         <w:rPr>
           <w:rFonts w:asciiTheme="minorHAnsi" w:hAnsiTheme="minorHAnsi" w:cstheme="minorHAnsi"/>
@@ -6500,6 +7352,7 @@
         </w:rPr>
         <w:t>Un affichage rapide</w:t>
       </w:r>
+      <w:bookmarkEnd w:id="12"/>
     </w:p>
     <w:p>
       <w:pPr>
@@ -6516,6 +7369,7 @@
           <w:szCs w:val="22"/>
         </w:rPr>
       </w:pPr>
+      <w:bookmarkStart w:id="13" w:name="_Toc119042987"/>
       <w:r>
         <w:rPr>
           <w:rFonts w:asciiTheme="minorHAnsi" w:hAnsiTheme="minorHAnsi" w:cstheme="minorHAnsi"/>
@@ -6523,7 +7377,17 @@
           <w:sz w:val="22"/>
           <w:szCs w:val="22"/>
         </w:rPr>
-        <w:t>Un plan de page lisible </w:t>
+        <w:t>Un plan de page lisible</w:t>
+      </w:r>
+      <w:bookmarkEnd w:id="13"/>
+      <w:r>
+        <w:rPr>
+          <w:rFonts w:asciiTheme="minorHAnsi" w:hAnsiTheme="minorHAnsi" w:cstheme="minorHAnsi"/>
+          <w:color w:val="161615"/>
+          <w:sz w:val="22"/>
+          <w:szCs w:val="22"/>
+        </w:rPr>
+        <w:t> </w:t>
       </w:r>
     </w:p>
     <w:p>
@@ -6541,6 +7405,7 @@
           <w:szCs w:val="22"/>
         </w:rPr>
       </w:pPr>
+      <w:bookmarkStart w:id="14" w:name="_Toc119042988"/>
       <w:r>
         <w:rPr>
           <w:rFonts w:asciiTheme="minorHAnsi" w:hAnsiTheme="minorHAnsi" w:cstheme="minorHAnsi"/>
@@ -6550,6 +7415,7 @@
         </w:rPr>
         <w:t>Des menus accessibles et intuitifs</w:t>
       </w:r>
+      <w:bookmarkEnd w:id="14"/>
     </w:p>
     <w:p>
       <w:pPr>
@@ -6566,6 +7432,7 @@
           <w:szCs w:val="22"/>
         </w:rPr>
       </w:pPr>
+      <w:bookmarkStart w:id="15" w:name="_Toc119042989"/>
       <w:r>
         <w:rPr>
           <w:rFonts w:asciiTheme="minorHAnsi" w:hAnsiTheme="minorHAnsi" w:cstheme="minorHAnsi"/>
@@ -6575,6 +7442,7 @@
         </w:rPr>
         <w:t>Une hiérarchie visuelle des éléments :</w:t>
       </w:r>
+      <w:bookmarkEnd w:id="15"/>
       <w:r>
         <w:rPr>
           <w:rFonts w:asciiTheme="minorHAnsi" w:eastAsia="Times New Roman" w:hAnsiTheme="minorHAnsi" w:cstheme="minorHAnsi"/>
@@ -6601,6 +7469,7 @@
           <w:szCs w:val="22"/>
         </w:rPr>
       </w:pPr>
+      <w:bookmarkStart w:id="16" w:name="_Toc119042990"/>
       <w:r>
         <w:rPr>
           <w:rFonts w:asciiTheme="minorHAnsi" w:hAnsiTheme="minorHAnsi" w:cstheme="minorHAnsi"/>
@@ -6617,35 +7486,9 @@
           <w:sz w:val="22"/>
           <w:szCs w:val="22"/>
         </w:rPr>
-        <w:t xml:space="preserve">apter l’œil de vos visiteurs, jouer sur les contrastes des zones les plus importante. </w:t>
-      </w:r>
-      <w:r>
-        <w:rPr>
-          <w:rFonts w:asciiTheme="minorHAnsi" w:hAnsiTheme="minorHAnsi" w:cstheme="minorHAnsi"/>
-          <w:color w:val="161615"/>
-          <w:sz w:val="22"/>
-          <w:szCs w:val="22"/>
-        </w:rPr>
-        <w:t>A</w:t>
-      </w:r>
-      <w:r>
-        <w:rPr>
-          <w:rFonts w:asciiTheme="minorHAnsi" w:hAnsiTheme="minorHAnsi" w:cstheme="minorHAnsi"/>
-          <w:color w:val="161615"/>
-          <w:sz w:val="22"/>
-          <w:szCs w:val="22"/>
-        </w:rPr>
-        <w:t>ttention de ne pas en abuser</w:t>
-      </w:r>
-      <w:r>
-        <w:rPr>
-          <w:rFonts w:asciiTheme="minorHAnsi" w:hAnsiTheme="minorHAnsi" w:cstheme="minorHAnsi"/>
-          <w:color w:val="161615"/>
-          <w:sz w:val="22"/>
-          <w:szCs w:val="22"/>
-        </w:rPr>
-        <w:t>.</w:t>
-      </w:r>
+        <w:t>apter l’œil de vos visiteurs, jouer sur les contrastes des zones les plus importante. Attention de ne pas en abuser.</w:t>
+      </w:r>
+      <w:bookmarkEnd w:id="16"/>
     </w:p>
     <w:p>
       <w:pPr>
@@ -6662,6 +7505,7 @@
           <w:szCs w:val="22"/>
         </w:rPr>
       </w:pPr>
+      <w:bookmarkStart w:id="17" w:name="_Toc119042991"/>
       <w:r>
         <w:rPr>
           <w:rFonts w:asciiTheme="minorHAnsi" w:hAnsiTheme="minorHAnsi" w:cstheme="minorHAnsi"/>
@@ -6669,8 +7513,9 @@
           <w:sz w:val="22"/>
           <w:szCs w:val="22"/>
         </w:rPr>
-        <w:t xml:space="preserve">Un accès en </w:t>
-      </w:r>
+        <w:t>Un accès en « 3 clics »</w:t>
+      </w:r>
+      <w:bookmarkEnd w:id="17"/>
       <w:r>
         <w:rPr>
           <w:rFonts w:asciiTheme="minorHAnsi" w:hAnsiTheme="minorHAnsi" w:cstheme="minorHAnsi"/>
@@ -6678,25 +7523,7 @@
           <w:sz w:val="22"/>
           <w:szCs w:val="22"/>
         </w:rPr>
-        <w:t>« </w:t>
-      </w:r>
-      <w:r>
-        <w:rPr>
-          <w:rFonts w:asciiTheme="minorHAnsi" w:hAnsiTheme="minorHAnsi" w:cstheme="minorHAnsi"/>
-          <w:color w:val="161615"/>
-          <w:sz w:val="22"/>
-          <w:szCs w:val="22"/>
-        </w:rPr>
-        <w:t>3 clics</w:t>
-      </w:r>
-      <w:r>
-        <w:rPr>
-          <w:rFonts w:asciiTheme="minorHAnsi" w:hAnsiTheme="minorHAnsi" w:cstheme="minorHAnsi"/>
-          <w:color w:val="161615"/>
-          <w:sz w:val="22"/>
-          <w:szCs w:val="22"/>
-        </w:rPr>
-        <w:t xml:space="preserve"> » </w:t>
+        <w:t xml:space="preserve"> </w:t>
       </w:r>
     </w:p>
     <w:p>
@@ -6714,6 +7541,7 @@
           <w:szCs w:val="22"/>
         </w:rPr>
       </w:pPr>
+      <w:bookmarkStart w:id="18" w:name="_Toc119042992"/>
       <w:r>
         <w:rPr>
           <w:rFonts w:asciiTheme="minorHAnsi" w:hAnsiTheme="minorHAnsi" w:cstheme="minorHAnsi"/>
@@ -6740,7 +7568,17 @@
           <w:sz w:val="22"/>
           <w:szCs w:val="22"/>
         </w:rPr>
-        <w:t xml:space="preserve">responsive design </w:t>
+        <w:t>responsive design</w:t>
+      </w:r>
+      <w:bookmarkEnd w:id="18"/>
+      <w:r>
+        <w:rPr>
+          <w:rFonts w:asciiTheme="minorHAnsi" w:hAnsiTheme="minorHAnsi" w:cstheme="minorHAnsi"/>
+          <w:color w:val="161615"/>
+          <w:sz w:val="22"/>
+          <w:szCs w:val="22"/>
+        </w:rPr>
+        <w:t xml:space="preserve"> </w:t>
       </w:r>
     </w:p>
     <w:p>
@@ -6778,12 +7616,12 @@
           <w:numId w:val="1"/>
         </w:numPr>
       </w:pPr>
-      <w:bookmarkStart w:id="8" w:name="_Toc118894244"/>
+      <w:bookmarkStart w:id="19" w:name="_Toc119042993"/>
       <w:r>
         <w:lastRenderedPageBreak/>
         <w:t>Aspects fonctionnels et techniques</w:t>
       </w:r>
-      <w:bookmarkEnd w:id="8"/>
+      <w:bookmarkEnd w:id="19"/>
     </w:p>
     <w:p>
       <w:pPr>
@@ -6793,23 +7631,130 @@
           <w:numId w:val="1"/>
         </w:numPr>
       </w:pPr>
-      <w:bookmarkStart w:id="9" w:name="_Toc118894245"/>
+      <w:bookmarkStart w:id="20" w:name="_Toc119042994"/>
       <w:r>
         <w:t>Arborescence du site</w:t>
       </w:r>
-      <w:bookmarkEnd w:id="9"/>
+      <w:bookmarkEnd w:id="20"/>
     </w:p>
     <w:p>
       <w:pPr>
-        <w:rPr>
-          <w:color w:val="FF0000"/>
-        </w:rPr>
-      </w:pPr>
-      <w:r>
-        <w:rPr>
-          <w:color w:val="FF0000"/>
-        </w:rPr>
-        <w:t>Dressez le nombre et le nom des pages que vous souhaitez sur votre site</w:t>
+        <w:pStyle w:val="Paragraphedeliste"/>
+        <w:numPr>
+          <w:ilvl w:val="0"/>
+          <w:numId w:val="14"/>
+        </w:numPr>
+      </w:pPr>
+      <w:r>
+        <w:t>Page d’accueil</w:t>
+      </w:r>
+    </w:p>
+    <w:p>
+      <w:pPr>
+        <w:pStyle w:val="Paragraphedeliste"/>
+        <w:numPr>
+          <w:ilvl w:val="0"/>
+          <w:numId w:val="14"/>
+        </w:numPr>
+      </w:pPr>
+      <w:r>
+        <w:t>Page d’accueil du jeu</w:t>
+      </w:r>
+    </w:p>
+    <w:p>
+      <w:pPr>
+        <w:pStyle w:val="Paragraphedeliste"/>
+        <w:numPr>
+          <w:ilvl w:val="0"/>
+          <w:numId w:val="14"/>
+        </w:numPr>
+      </w:pPr>
+      <w:r>
+        <w:t xml:space="preserve">Page des packages </w:t>
+      </w:r>
+    </w:p>
+    <w:p>
+      <w:pPr>
+        <w:pStyle w:val="Paragraphedeliste"/>
+        <w:numPr>
+          <w:ilvl w:val="0"/>
+          <w:numId w:val="14"/>
+        </w:numPr>
+      </w:pPr>
+      <w:r>
+        <w:t>Page du Jeu</w:t>
+      </w:r>
+    </w:p>
+    <w:p>
+      <w:pPr>
+        <w:pStyle w:val="Paragraphedeliste"/>
+        <w:numPr>
+          <w:ilvl w:val="0"/>
+          <w:numId w:val="14"/>
+        </w:numPr>
+      </w:pPr>
+      <w:r>
+        <w:t>Page des règles</w:t>
+      </w:r>
+    </w:p>
+    <w:p>
+      <w:pPr>
+        <w:pStyle w:val="Paragraphedeliste"/>
+        <w:numPr>
+          <w:ilvl w:val="0"/>
+          <w:numId w:val="14"/>
+        </w:numPr>
+      </w:pPr>
+      <w:r>
+        <w:t>Page de contact</w:t>
+      </w:r>
+    </w:p>
+    <w:p>
+      <w:pPr>
+        <w:pStyle w:val="Paragraphedeliste"/>
+        <w:numPr>
+          <w:ilvl w:val="0"/>
+          <w:numId w:val="14"/>
+        </w:numPr>
+      </w:pPr>
+      <w:r>
+        <w:t>Page du package personnel</w:t>
+      </w:r>
+    </w:p>
+    <w:p>
+      <w:pPr>
+        <w:pStyle w:val="Paragraphedeliste"/>
+        <w:numPr>
+          <w:ilvl w:val="0"/>
+          <w:numId w:val="14"/>
+        </w:numPr>
+      </w:pPr>
+      <w:r>
+        <w:t>Page d’identification</w:t>
+      </w:r>
+    </w:p>
+    <w:p>
+      <w:pPr>
+        <w:pStyle w:val="Paragraphedeliste"/>
+        <w:numPr>
+          <w:ilvl w:val="0"/>
+          <w:numId w:val="14"/>
+        </w:numPr>
+      </w:pPr>
+      <w:r>
+        <w:t>Page de compte</w:t>
+      </w:r>
+    </w:p>
+    <w:p>
+      <w:pPr>
+        <w:pStyle w:val="Paragraphedeliste"/>
+        <w:numPr>
+          <w:ilvl w:val="0"/>
+          <w:numId w:val="14"/>
+        </w:numPr>
+      </w:pPr>
+      <w:r>
+        <w:t>Page de création de compte</w:t>
       </w:r>
     </w:p>
     <w:p>
@@ -6820,251 +7765,40 @@
           <w:numId w:val="1"/>
         </w:numPr>
       </w:pPr>
+      <w:bookmarkStart w:id="21" w:name="_Toc119042995"/>
       <w:r>
         <w:t>Description fonctionnelle</w:t>
       </w:r>
-    </w:p>
-    <w:p>
-      <w:pPr>
-        <w:rPr>
-          <w:color w:val="FF0000"/>
-        </w:rPr>
-      </w:pPr>
-      <w:r>
-        <w:rPr>
-          <w:color w:val="FF0000"/>
-        </w:rPr>
-        <w:t xml:space="preserve">L’aspect fonctionnel va décrire le fonctionnement général de votre site ou particulier de certaines pages. L’aspect fonctionnel est fondamental afin de saisir les spécificités de fonctionnement de votre site Internet ou de certaines pages. N’hésitez pas, à titre d’exemple, à indiquer l’adresse d’une page web dont les fonctionnalités correspondent à votre besoin. Exemples : </w:t>
-      </w:r>
+      <w:bookmarkEnd w:id="21"/>
     </w:p>
     <w:p>
       <w:pPr>
         <w:pStyle w:val="Paragraphedeliste"/>
         <w:numPr>
           <w:ilvl w:val="0"/>
-          <w:numId w:val="9"/>
+          <w:numId w:val="17"/>
         </w:numPr>
-        <w:rPr>
-          <w:color w:val="FF0000"/>
-        </w:rPr>
-      </w:pPr>
-      <w:r>
-        <w:rPr>
-          <w:color w:val="FF0000"/>
-        </w:rPr>
-        <w:t>Mon site requiert un champ d’authentification de l’utilisateur ou un espace membre sécurisé par mot de passe pour :</w:t>
-      </w:r>
-    </w:p>
-    <w:tbl>
-      <w:tblPr>
-        <w:tblStyle w:val="Grilledutableau"/>
-        <w:tblW w:w="0" w:type="auto"/>
-        <w:tblLook w:val="04A0" w:firstRow="1" w:lastRow="0" w:firstColumn="1" w:lastColumn="0" w:noHBand="0" w:noVBand="1"/>
-      </w:tblPr>
-      <w:tblGrid>
-        <w:gridCol w:w="2265"/>
-        <w:gridCol w:w="2265"/>
-        <w:gridCol w:w="2266"/>
-        <w:gridCol w:w="2266"/>
-      </w:tblGrid>
-      <w:tr>
-        <w:tc>
-          <w:tcPr>
-            <w:tcW w:w="2265" w:type="dxa"/>
-          </w:tcPr>
-          <w:p>
-            <w:pPr>
-              <w:rPr>
-                <w:color w:val="FF0000"/>
-              </w:rPr>
-            </w:pPr>
-            <w:r>
-              <w:rPr>
-                <w:color w:val="FF0000"/>
-              </w:rPr>
-              <w:t>Pages</w:t>
-            </w:r>
-          </w:p>
-        </w:tc>
-        <w:tc>
-          <w:tcPr>
-            <w:tcW w:w="2265" w:type="dxa"/>
-          </w:tcPr>
-          <w:p>
-            <w:pPr>
-              <w:rPr>
-                <w:color w:val="FF0000"/>
-              </w:rPr>
-            </w:pPr>
-            <w:r>
-              <w:rPr>
-                <w:color w:val="FF0000"/>
-              </w:rPr>
-              <w:t>Tout public</w:t>
-            </w:r>
-          </w:p>
-        </w:tc>
-        <w:tc>
-          <w:tcPr>
-            <w:tcW w:w="2266" w:type="dxa"/>
-          </w:tcPr>
-          <w:p>
-            <w:pPr>
-              <w:rPr>
-                <w:color w:val="FF0000"/>
-              </w:rPr>
-            </w:pPr>
-            <w:r>
-              <w:rPr>
-                <w:color w:val="FF0000"/>
-              </w:rPr>
-              <w:t>Adhérents</w:t>
-            </w:r>
-          </w:p>
-        </w:tc>
-        <w:tc>
-          <w:tcPr>
-            <w:tcW w:w="2266" w:type="dxa"/>
-          </w:tcPr>
-          <w:p>
-            <w:pPr>
-              <w:rPr>
-                <w:color w:val="FF0000"/>
-              </w:rPr>
-            </w:pPr>
-            <w:r>
-              <w:rPr>
-                <w:color w:val="FF0000"/>
-              </w:rPr>
-              <w:t>Bureau</w:t>
-            </w:r>
-          </w:p>
-        </w:tc>
-      </w:tr>
-      <w:tr>
-        <w:tc>
-          <w:tcPr>
-            <w:tcW w:w="2265" w:type="dxa"/>
-          </w:tcPr>
-          <w:p>
-            <w:pPr>
-              <w:rPr>
-                <w:color w:val="FF0000"/>
-              </w:rPr>
-            </w:pPr>
-          </w:p>
-        </w:tc>
-        <w:tc>
-          <w:tcPr>
-            <w:tcW w:w="2265" w:type="dxa"/>
-          </w:tcPr>
-          <w:p>
-            <w:pPr>
-              <w:rPr>
-                <w:color w:val="FF0000"/>
-              </w:rPr>
-            </w:pPr>
-          </w:p>
-        </w:tc>
-        <w:tc>
-          <w:tcPr>
-            <w:tcW w:w="2266" w:type="dxa"/>
-          </w:tcPr>
-          <w:p>
-            <w:pPr>
-              <w:rPr>
-                <w:color w:val="FF0000"/>
-              </w:rPr>
-            </w:pPr>
-          </w:p>
-        </w:tc>
-        <w:tc>
-          <w:tcPr>
-            <w:tcW w:w="2266" w:type="dxa"/>
-          </w:tcPr>
-          <w:p>
-            <w:pPr>
-              <w:rPr>
-                <w:color w:val="FF0000"/>
-              </w:rPr>
-            </w:pPr>
-          </w:p>
-        </w:tc>
-      </w:tr>
-      <w:tr>
-        <w:tc>
-          <w:tcPr>
-            <w:tcW w:w="2265" w:type="dxa"/>
-          </w:tcPr>
-          <w:p>
-            <w:pPr>
-              <w:rPr>
-                <w:color w:val="FF0000"/>
-              </w:rPr>
-            </w:pPr>
-          </w:p>
-        </w:tc>
-        <w:tc>
-          <w:tcPr>
-            <w:tcW w:w="2265" w:type="dxa"/>
-          </w:tcPr>
-          <w:p>
-            <w:pPr>
-              <w:rPr>
-                <w:color w:val="FF0000"/>
-              </w:rPr>
-            </w:pPr>
-          </w:p>
-        </w:tc>
-        <w:tc>
-          <w:tcPr>
-            <w:tcW w:w="2266" w:type="dxa"/>
-          </w:tcPr>
-          <w:p>
-            <w:pPr>
-              <w:rPr>
-                <w:color w:val="FF0000"/>
-              </w:rPr>
-            </w:pPr>
-          </w:p>
-        </w:tc>
-        <w:tc>
-          <w:tcPr>
-            <w:tcW w:w="2266" w:type="dxa"/>
-          </w:tcPr>
-          <w:p>
-            <w:pPr>
-              <w:rPr>
-                <w:color w:val="FF0000"/>
-              </w:rPr>
-            </w:pPr>
-          </w:p>
-        </w:tc>
-      </w:tr>
-    </w:tbl>
-    <w:p>
-      <w:pPr>
-        <w:rPr>
-          <w:color w:val="FF0000"/>
-        </w:rPr>
-      </w:pPr>
+      </w:pPr>
+      <w:r>
+        <w:t>La page d’accueil mettra en valeur le jeu pour donner envie aux utilisateurs de jouer.</w:t>
+      </w:r>
     </w:p>
     <w:p>
       <w:pPr>
         <w:pStyle w:val="Paragraphedeliste"/>
         <w:numPr>
           <w:ilvl w:val="0"/>
-          <w:numId w:val="9"/>
+          <w:numId w:val="17"/>
         </w:numPr>
-        <w:rPr>
-          <w:color w:val="FF0000"/>
-        </w:rPr>
-      </w:pPr>
-      <w:r>
-        <w:rPr>
-          <w:color w:val="FF0000"/>
-        </w:rPr>
-        <w:t xml:space="preserve">Je souhaite intégrer à mon site un blog afin de faire valoir ma production de contenu et mon expertise sur le sujet… </w:t>
+      </w:pPr>
+      <w:r>
+        <w:t>La page d’accueil du jeu permet l’ajout de joueur avant le début d’une partie. L’accès de certaines pages pourra se faire à l’aide de boutons (</w:t>
+      </w:r>
+      <w:r>
+        <w:t>page des règles, contact et package personnel</w:t>
+      </w:r>
+      <w:r>
+        <w:t>).</w:t>
       </w:r>
     </w:p>
     <w:p>
@@ -7072,17 +7806,17 @@
         <w:pStyle w:val="Paragraphedeliste"/>
         <w:numPr>
           <w:ilvl w:val="0"/>
-          <w:numId w:val="9"/>
+          <w:numId w:val="17"/>
         </w:numPr>
-        <w:rPr>
-          <w:color w:val="FF0000"/>
-        </w:rPr>
-      </w:pPr>
-      <w:r>
-        <w:rPr>
-          <w:color w:val="FF0000"/>
-        </w:rPr>
-        <w:t xml:space="preserve">Mise en place d’une galerie photos </w:t>
+      </w:pPr>
+      <w:r>
+        <w:t xml:space="preserve">La page des packages suivra la page </w:t>
+      </w:r>
+      <w:r>
+        <w:t>d’accueil du jeu</w:t>
+      </w:r>
+      <w:r>
+        <w:t xml:space="preserve"> et permettra le choix du package à utiliser pour le jeu, ainsi que le nombre de menteurs.</w:t>
       </w:r>
     </w:p>
     <w:p>
@@ -7090,31 +7824,20 @@
         <w:pStyle w:val="Paragraphedeliste"/>
         <w:numPr>
           <w:ilvl w:val="0"/>
-          <w:numId w:val="9"/>
+          <w:numId w:val="17"/>
         </w:numPr>
-        <w:rPr>
-          <w:color w:val="FF0000"/>
-        </w:rPr>
-      </w:pPr>
-      <w:r>
-        <w:rPr>
-          <w:color w:val="FF0000"/>
-        </w:rPr>
-        <w:t xml:space="preserve">Mise en place d’une galerie </w:t>
-      </w:r>
-      <w:proofErr w:type="gramStart"/>
-      <w:r>
-        <w:rPr>
-          <w:color w:val="FF0000"/>
-        </w:rPr>
-        <w:t>vidéos</w:t>
-      </w:r>
-      <w:proofErr w:type="gramEnd"/>
-      <w:r>
-        <w:rPr>
-          <w:color w:val="FF0000"/>
-        </w:rPr>
-        <w:t xml:space="preserve"> </w:t>
+      </w:pPr>
+      <w:r>
+        <w:t>La page de jeu enchainera les partie</w:t>
+      </w:r>
+      <w:r>
+        <w:t xml:space="preserve">s qui seront composées de différentes phases : </w:t>
+      </w:r>
+      <w:r>
+        <w:t>phase d’attribution des rôles, début du jeu avec chrono, phase de vote, puis révélation et enfin proposition de rejouer</w:t>
+      </w:r>
+      <w:r>
+        <w:t xml:space="preserve"> pour redémarrer la boucle.</w:t>
       </w:r>
     </w:p>
     <w:p>
@@ -7122,17 +7845,20 @@
         <w:pStyle w:val="Paragraphedeliste"/>
         <w:numPr>
           <w:ilvl w:val="0"/>
-          <w:numId w:val="9"/>
+          <w:numId w:val="17"/>
         </w:numPr>
-        <w:rPr>
-          <w:color w:val="FF0000"/>
-        </w:rPr>
-      </w:pPr>
-      <w:r>
-        <w:rPr>
-          <w:color w:val="FF0000"/>
-        </w:rPr>
-        <w:t xml:space="preserve">Boutons de partage sur les réseaux sociaux (incontournable pour un public jeune) </w:t>
+      </w:pPr>
+      <w:r>
+        <w:t>La page des règles du jeu sera une suite d’animation pour montrer à l</w:t>
+      </w:r>
+      <w:r>
+        <w:t xml:space="preserve">’utilisateur comment fonctionne le jeu. Elles se suivront sur un </w:t>
+      </w:r>
+      <w:r>
+        <w:t>carrousel</w:t>
+      </w:r>
+      <w:r>
+        <w:t>.</w:t>
       </w:r>
     </w:p>
     <w:p>
@@ -7140,17 +7866,37 @@
         <w:pStyle w:val="Paragraphedeliste"/>
         <w:numPr>
           <w:ilvl w:val="0"/>
-          <w:numId w:val="9"/>
+          <w:numId w:val="17"/>
         </w:numPr>
-        <w:rPr>
-          <w:color w:val="FF0000"/>
-        </w:rPr>
-      </w:pPr>
-      <w:r>
-        <w:rPr>
-          <w:color w:val="FF0000"/>
-        </w:rPr>
-        <w:t xml:space="preserve">Création d’évènement avec formulaire d’inscription </w:t>
+      </w:pPr>
+      <w:r>
+        <w:t xml:space="preserve">La page de contact permettra d’envoyer des messages, via un formulaire, à l’adresse mail </w:t>
+      </w:r>
+      <w:hyperlink r:id="rId13" w:history="1">
+        <w:r>
+          <w:rPr>
+            <w:rStyle w:val="Lienhypertexte"/>
+          </w:rPr>
+          <w:t>lebonimenteurgame@gmail.com</w:t>
+        </w:r>
+      </w:hyperlink>
+      <w:r>
+        <w:t xml:space="preserve">. </w:t>
+      </w:r>
+      <w:r>
+        <w:t>Trois</w:t>
+      </w:r>
+      <w:r>
+        <w:t xml:space="preserve"> types</w:t>
+      </w:r>
+      <w:r>
+        <w:t xml:space="preserve"> de contact sera possible, « proposition de sujet/package », </w:t>
+      </w:r>
+      <w:r>
+        <w:t>« Rapporter un bug »,</w:t>
+      </w:r>
+      <w:r>
+        <w:t xml:space="preserve"> « autre ».</w:t>
       </w:r>
     </w:p>
     <w:p>
@@ -7158,17 +7904,11 @@
         <w:pStyle w:val="Paragraphedeliste"/>
         <w:numPr>
           <w:ilvl w:val="0"/>
-          <w:numId w:val="9"/>
+          <w:numId w:val="17"/>
         </w:numPr>
-        <w:rPr>
-          <w:color w:val="FF0000"/>
-        </w:rPr>
-      </w:pPr>
-      <w:r>
-        <w:rPr>
-          <w:color w:val="FF0000"/>
-        </w:rPr>
-        <w:t xml:space="preserve">Autres, précisez : </w:t>
+      </w:pPr>
+      <w:r>
+        <w:t>La page du package personnel permettra à l’utilisateur de rajouter des sujets à un package propre à lui, si celui-ci est identifié.</w:t>
       </w:r>
     </w:p>
     <w:p>
@@ -7176,15 +7916,587 @@
         <w:pStyle w:val="Paragraphedeliste"/>
         <w:numPr>
           <w:ilvl w:val="0"/>
-          <w:numId w:val="9"/>
+          <w:numId w:val="17"/>
         </w:numPr>
       </w:pPr>
       <w:r>
-        <w:rPr>
-          <w:color w:val="FF0000"/>
-        </w:rPr>
+        <w:t>La page du compte permettra à l’utilisateur de visualiser ses informations personnelles et de les modifier. Un bouton « vérifier l’email » sera actif dans le cas ou l’email de l’utilisateur n’a</w:t>
+      </w:r>
+      <w:r>
+        <w:t xml:space="preserve"> </w:t>
+      </w:r>
+      <w:r>
+        <w:t>pas été vérifié.</w:t>
+      </w:r>
+    </w:p>
+    <w:p>
+      <w:pPr>
+        <w:pStyle w:val="Paragraphedeliste"/>
+        <w:numPr>
+          <w:ilvl w:val="0"/>
+          <w:numId w:val="17"/>
+        </w:numPr>
+      </w:pPr>
+      <w:r>
+        <w:t>Je souhaite enregistrer les informations sur le nombre de partie faite d’affilé, le nombre de joueurs, les packages utilisés… pour faire des études statistiques et améliorer le jeu par la suite.</w:t>
+      </w:r>
+    </w:p>
+    <w:p>
+      <w:pPr>
+        <w:pStyle w:val="Paragraphedeliste"/>
+        <w:numPr>
+          <w:ilvl w:val="0"/>
+          <w:numId w:val="17"/>
+        </w:numPr>
+      </w:pPr>
+      <w:r>
+        <w:t xml:space="preserve">Boutons de partage sur les réseaux sociaux (incontournable pour un public jeune) </w:t>
+      </w:r>
+      <w:r>
+        <w:t>à l’accueil et à la fin d’une partie.</w:t>
+      </w:r>
+      <w:bookmarkStart w:id="22" w:name="_GoBack"/>
+      <w:bookmarkEnd w:id="22"/>
+    </w:p>
+    <w:p>
+      <w:pPr>
+        <w:pStyle w:val="Paragraphedeliste"/>
+        <w:numPr>
+          <w:ilvl w:val="0"/>
+          <w:numId w:val="17"/>
+        </w:numPr>
+      </w:pPr>
+      <w:r>
         <w:t>Les mots clés importants de votre domaine : (une trentaine environ)</w:t>
       </w:r>
+    </w:p>
+    <w:p>
+      <w:pPr>
+        <w:pStyle w:val="Paragraphedeliste"/>
+        <w:numPr>
+          <w:ilvl w:val="0"/>
+          <w:numId w:val="19"/>
+        </w:numPr>
+      </w:pPr>
+      <w:proofErr w:type="gramStart"/>
+      <w:r>
+        <w:t>bonimenteur</w:t>
+      </w:r>
+      <w:proofErr w:type="gramEnd"/>
+      <w:r>
+        <w:t xml:space="preserve">, </w:t>
+      </w:r>
+    </w:p>
+    <w:p>
+      <w:pPr>
+        <w:pStyle w:val="Paragraphedeliste"/>
+        <w:numPr>
+          <w:ilvl w:val="0"/>
+          <w:numId w:val="19"/>
+        </w:numPr>
+      </w:pPr>
+      <w:proofErr w:type="gramStart"/>
+      <w:r>
+        <w:t>jeu</w:t>
+      </w:r>
+      <w:proofErr w:type="gramEnd"/>
+      <w:r>
+        <w:t xml:space="preserve">, </w:t>
+      </w:r>
+    </w:p>
+    <w:p>
+      <w:pPr>
+        <w:pStyle w:val="Paragraphedeliste"/>
+        <w:numPr>
+          <w:ilvl w:val="0"/>
+          <w:numId w:val="19"/>
+        </w:numPr>
+      </w:pPr>
+      <w:proofErr w:type="gramStart"/>
+      <w:r>
+        <w:t>famille</w:t>
+      </w:r>
+      <w:proofErr w:type="gramEnd"/>
+      <w:r>
+        <w:t xml:space="preserve">, </w:t>
+      </w:r>
+    </w:p>
+    <w:p>
+      <w:pPr>
+        <w:pStyle w:val="Paragraphedeliste"/>
+        <w:numPr>
+          <w:ilvl w:val="0"/>
+          <w:numId w:val="19"/>
+        </w:numPr>
+      </w:pPr>
+      <w:proofErr w:type="gramStart"/>
+      <w:r>
+        <w:t>amis</w:t>
+      </w:r>
+      <w:proofErr w:type="gramEnd"/>
+      <w:r>
+        <w:t xml:space="preserve">, </w:t>
+      </w:r>
+    </w:p>
+    <w:p>
+      <w:pPr>
+        <w:pStyle w:val="Paragraphedeliste"/>
+        <w:numPr>
+          <w:ilvl w:val="0"/>
+          <w:numId w:val="19"/>
+        </w:numPr>
+      </w:pPr>
+      <w:proofErr w:type="gramStart"/>
+      <w:r>
+        <w:t>enquête</w:t>
+      </w:r>
+      <w:proofErr w:type="gramEnd"/>
+      <w:r>
+        <w:t xml:space="preserve">, </w:t>
+      </w:r>
+    </w:p>
+    <w:p>
+      <w:pPr>
+        <w:pStyle w:val="Paragraphedeliste"/>
+        <w:numPr>
+          <w:ilvl w:val="0"/>
+          <w:numId w:val="19"/>
+        </w:numPr>
+      </w:pPr>
+      <w:proofErr w:type="gramStart"/>
+      <w:r>
+        <w:t>menteur</w:t>
+      </w:r>
+      <w:proofErr w:type="gramEnd"/>
+      <w:r>
+        <w:t xml:space="preserve">, </w:t>
+      </w:r>
+    </w:p>
+    <w:p>
+      <w:pPr>
+        <w:pStyle w:val="Paragraphedeliste"/>
+        <w:numPr>
+          <w:ilvl w:val="0"/>
+          <w:numId w:val="19"/>
+        </w:numPr>
+      </w:pPr>
+      <w:proofErr w:type="gramStart"/>
+      <w:r>
+        <w:t>débat</w:t>
+      </w:r>
+      <w:proofErr w:type="gramEnd"/>
+      <w:r>
+        <w:t>,</w:t>
+      </w:r>
+    </w:p>
+    <w:p>
+      <w:pPr>
+        <w:pStyle w:val="Paragraphedeliste"/>
+        <w:numPr>
+          <w:ilvl w:val="0"/>
+          <w:numId w:val="19"/>
+        </w:numPr>
+      </w:pPr>
+      <w:proofErr w:type="gramStart"/>
+      <w:r>
+        <w:t>équipe</w:t>
+      </w:r>
+      <w:proofErr w:type="gramEnd"/>
+      <w:r>
+        <w:t>,</w:t>
+      </w:r>
+    </w:p>
+    <w:p>
+      <w:pPr>
+        <w:pStyle w:val="Paragraphedeliste"/>
+        <w:numPr>
+          <w:ilvl w:val="0"/>
+          <w:numId w:val="19"/>
+        </w:numPr>
+      </w:pPr>
+      <w:proofErr w:type="gramStart"/>
+      <w:r>
+        <w:lastRenderedPageBreak/>
+        <w:t>jeu</w:t>
+      </w:r>
+      <w:proofErr w:type="gramEnd"/>
+      <w:r>
+        <w:t xml:space="preserve"> de société,</w:t>
+      </w:r>
+    </w:p>
+    <w:p>
+      <w:pPr>
+        <w:pStyle w:val="Paragraphedeliste"/>
+        <w:numPr>
+          <w:ilvl w:val="0"/>
+          <w:numId w:val="19"/>
+        </w:numPr>
+      </w:pPr>
+      <w:proofErr w:type="gramStart"/>
+      <w:r>
+        <w:t>mensonges</w:t>
+      </w:r>
+      <w:proofErr w:type="gramEnd"/>
+      <w:r>
+        <w:t>,</w:t>
+      </w:r>
+    </w:p>
+    <w:p>
+      <w:pPr>
+        <w:pStyle w:val="Paragraphedeliste"/>
+        <w:numPr>
+          <w:ilvl w:val="0"/>
+          <w:numId w:val="19"/>
+        </w:numPr>
+      </w:pPr>
+      <w:proofErr w:type="gramStart"/>
+      <w:r>
+        <w:t>mentir</w:t>
+      </w:r>
+      <w:proofErr w:type="gramEnd"/>
+      <w:r>
+        <w:t>,</w:t>
+      </w:r>
+    </w:p>
+    <w:p>
+      <w:pPr>
+        <w:pStyle w:val="Paragraphedeliste"/>
+        <w:numPr>
+          <w:ilvl w:val="0"/>
+          <w:numId w:val="19"/>
+        </w:numPr>
+      </w:pPr>
+      <w:proofErr w:type="gramStart"/>
+      <w:r>
+        <w:t>convaincre</w:t>
+      </w:r>
+      <w:proofErr w:type="gramEnd"/>
+      <w:r>
+        <w:t>,</w:t>
+      </w:r>
+    </w:p>
+    <w:p>
+      <w:pPr>
+        <w:pStyle w:val="Paragraphedeliste"/>
+        <w:numPr>
+          <w:ilvl w:val="0"/>
+          <w:numId w:val="19"/>
+        </w:numPr>
+      </w:pPr>
+      <w:proofErr w:type="gramStart"/>
+      <w:r>
+        <w:t>amusement</w:t>
+      </w:r>
+      <w:proofErr w:type="gramEnd"/>
+      <w:r>
+        <w:t>,</w:t>
+      </w:r>
+    </w:p>
+    <w:p>
+      <w:pPr>
+        <w:pStyle w:val="Paragraphedeliste"/>
+        <w:numPr>
+          <w:ilvl w:val="0"/>
+          <w:numId w:val="19"/>
+        </w:numPr>
+      </w:pPr>
+      <w:proofErr w:type="gramStart"/>
+      <w:r>
+        <w:t>divertissement</w:t>
+      </w:r>
+      <w:proofErr w:type="gramEnd"/>
+      <w:r>
+        <w:t>,</w:t>
+      </w:r>
+    </w:p>
+    <w:p>
+      <w:pPr>
+        <w:pStyle w:val="Paragraphedeliste"/>
+        <w:numPr>
+          <w:ilvl w:val="0"/>
+          <w:numId w:val="19"/>
+        </w:numPr>
+      </w:pPr>
+      <w:proofErr w:type="gramStart"/>
+      <w:r>
+        <w:t>récréati</w:t>
+      </w:r>
+      <w:r>
+        <w:t>f</w:t>
+      </w:r>
+      <w:proofErr w:type="gramEnd"/>
+      <w:r>
+        <w:t>,</w:t>
+      </w:r>
+    </w:p>
+    <w:p>
+      <w:pPr>
+        <w:pStyle w:val="Paragraphedeliste"/>
+        <w:numPr>
+          <w:ilvl w:val="0"/>
+          <w:numId w:val="19"/>
+        </w:numPr>
+      </w:pPr>
+      <w:proofErr w:type="gramStart"/>
+      <w:r>
+        <w:t>ludique</w:t>
+      </w:r>
+      <w:proofErr w:type="gramEnd"/>
+      <w:r>
+        <w:t>,</w:t>
+      </w:r>
+    </w:p>
+    <w:p>
+      <w:pPr>
+        <w:pStyle w:val="Paragraphedeliste"/>
+        <w:numPr>
+          <w:ilvl w:val="0"/>
+          <w:numId w:val="19"/>
+        </w:numPr>
+      </w:pPr>
+      <w:proofErr w:type="gramStart"/>
+      <w:r>
+        <w:t>tromper</w:t>
+      </w:r>
+      <w:proofErr w:type="gramEnd"/>
+      <w:r>
+        <w:t>,</w:t>
+      </w:r>
+    </w:p>
+    <w:p>
+      <w:pPr>
+        <w:pStyle w:val="Paragraphedeliste"/>
+        <w:numPr>
+          <w:ilvl w:val="0"/>
+          <w:numId w:val="19"/>
+        </w:numPr>
+      </w:pPr>
+      <w:proofErr w:type="gramStart"/>
+      <w:r>
+        <w:t>broder</w:t>
+      </w:r>
+      <w:proofErr w:type="gramEnd"/>
+      <w:r>
+        <w:t>,</w:t>
+      </w:r>
+    </w:p>
+    <w:p>
+      <w:pPr>
+        <w:pStyle w:val="Paragraphedeliste"/>
+        <w:numPr>
+          <w:ilvl w:val="0"/>
+          <w:numId w:val="19"/>
+        </w:numPr>
+      </w:pPr>
+      <w:proofErr w:type="gramStart"/>
+      <w:r>
+        <w:t>inventer</w:t>
+      </w:r>
+      <w:proofErr w:type="gramEnd"/>
+      <w:r>
+        <w:t>,</w:t>
+      </w:r>
+    </w:p>
+    <w:p>
+      <w:pPr>
+        <w:pStyle w:val="Paragraphedeliste"/>
+        <w:numPr>
+          <w:ilvl w:val="0"/>
+          <w:numId w:val="19"/>
+        </w:numPr>
+      </w:pPr>
+      <w:proofErr w:type="gramStart"/>
+      <w:r>
+        <w:t>baratineur</w:t>
+      </w:r>
+      <w:proofErr w:type="gramEnd"/>
+      <w:r>
+        <w:t>,</w:t>
+      </w:r>
+    </w:p>
+    <w:p>
+      <w:pPr>
+        <w:pStyle w:val="Paragraphedeliste"/>
+        <w:numPr>
+          <w:ilvl w:val="0"/>
+          <w:numId w:val="19"/>
+        </w:numPr>
+      </w:pPr>
+      <w:proofErr w:type="gramStart"/>
+      <w:r>
+        <w:t>charlatan</w:t>
+      </w:r>
+      <w:proofErr w:type="gramEnd"/>
+      <w:r>
+        <w:t>,</w:t>
+      </w:r>
+    </w:p>
+    <w:p>
+      <w:pPr>
+        <w:pStyle w:val="Paragraphedeliste"/>
+        <w:numPr>
+          <w:ilvl w:val="0"/>
+          <w:numId w:val="19"/>
+        </w:numPr>
+      </w:pPr>
+      <w:proofErr w:type="gramStart"/>
+      <w:r>
+        <w:t>soirée</w:t>
+      </w:r>
+      <w:proofErr w:type="gramEnd"/>
+      <w:r>
+        <w:t>,</w:t>
+      </w:r>
+    </w:p>
+    <w:p>
+      <w:pPr>
+        <w:pStyle w:val="Paragraphedeliste"/>
+        <w:numPr>
+          <w:ilvl w:val="0"/>
+          <w:numId w:val="19"/>
+        </w:numPr>
+      </w:pPr>
+      <w:proofErr w:type="gramStart"/>
+      <w:r>
+        <w:t>potes</w:t>
+      </w:r>
+      <w:proofErr w:type="gramEnd"/>
+      <w:r>
+        <w:t>,</w:t>
+      </w:r>
+    </w:p>
+    <w:p>
+      <w:pPr>
+        <w:pStyle w:val="Paragraphedeliste"/>
+        <w:numPr>
+          <w:ilvl w:val="0"/>
+          <w:numId w:val="19"/>
+        </w:numPr>
+      </w:pPr>
+      <w:proofErr w:type="gramStart"/>
+      <w:r>
+        <w:t>duperie</w:t>
+      </w:r>
+      <w:proofErr w:type="gramEnd"/>
+      <w:r>
+        <w:t>,</w:t>
+      </w:r>
+    </w:p>
+    <w:p>
+      <w:pPr>
+        <w:pStyle w:val="Paragraphedeliste"/>
+        <w:numPr>
+          <w:ilvl w:val="0"/>
+          <w:numId w:val="19"/>
+        </w:numPr>
+      </w:pPr>
+      <w:proofErr w:type="gramStart"/>
+      <w:r>
+        <w:t>controverse</w:t>
+      </w:r>
+      <w:proofErr w:type="gramEnd"/>
+      <w:r>
+        <w:t>,</w:t>
+      </w:r>
+    </w:p>
+    <w:p>
+      <w:pPr>
+        <w:pStyle w:val="Paragraphedeliste"/>
+        <w:numPr>
+          <w:ilvl w:val="0"/>
+          <w:numId w:val="19"/>
+        </w:numPr>
+      </w:pPr>
+      <w:proofErr w:type="gramStart"/>
+      <w:r>
+        <w:t>dialogue</w:t>
+      </w:r>
+      <w:proofErr w:type="gramEnd"/>
+      <w:r>
+        <w:t>,</w:t>
+      </w:r>
+    </w:p>
+    <w:p>
+      <w:pPr>
+        <w:pStyle w:val="Paragraphedeliste"/>
+        <w:numPr>
+          <w:ilvl w:val="0"/>
+          <w:numId w:val="19"/>
+        </w:numPr>
+      </w:pPr>
+      <w:proofErr w:type="gramStart"/>
+      <w:r>
+        <w:t>discussion</w:t>
+      </w:r>
+      <w:proofErr w:type="gramEnd"/>
+      <w:r>
+        <w:t>,</w:t>
+      </w:r>
+    </w:p>
+    <w:p>
+      <w:pPr>
+        <w:pStyle w:val="Paragraphedeliste"/>
+        <w:numPr>
+          <w:ilvl w:val="0"/>
+          <w:numId w:val="19"/>
+        </w:numPr>
+      </w:pPr>
+      <w:proofErr w:type="gramStart"/>
+      <w:r>
+        <w:t>polémique</w:t>
+      </w:r>
+      <w:proofErr w:type="gramEnd"/>
+      <w:r>
+        <w:t>,</w:t>
+      </w:r>
+    </w:p>
+    <w:p>
+      <w:pPr>
+        <w:pStyle w:val="Paragraphedeliste"/>
+        <w:numPr>
+          <w:ilvl w:val="0"/>
+          <w:numId w:val="19"/>
+        </w:numPr>
+      </w:pPr>
+      <w:proofErr w:type="gramStart"/>
+      <w:r>
+        <w:t>querelle</w:t>
+      </w:r>
+      <w:proofErr w:type="gramEnd"/>
+      <w:r>
+        <w:t>,</w:t>
+      </w:r>
+    </w:p>
+    <w:p>
+      <w:pPr>
+        <w:pStyle w:val="Paragraphedeliste"/>
+        <w:numPr>
+          <w:ilvl w:val="0"/>
+          <w:numId w:val="19"/>
+        </w:numPr>
+      </w:pPr>
+      <w:proofErr w:type="gramStart"/>
+      <w:r>
+        <w:t>délibération</w:t>
+      </w:r>
+      <w:proofErr w:type="gramEnd"/>
+      <w:r>
+        <w:t>,</w:t>
+      </w:r>
+    </w:p>
+    <w:p>
+      <w:pPr>
+        <w:pStyle w:val="Paragraphedeliste"/>
+        <w:numPr>
+          <w:ilvl w:val="0"/>
+          <w:numId w:val="19"/>
+        </w:numPr>
+      </w:pPr>
+      <w:proofErr w:type="gramStart"/>
+      <w:r>
+        <w:t>explications</w:t>
+      </w:r>
+      <w:proofErr w:type="gramEnd"/>
     </w:p>
     <w:p>
       <w:pPr>
@@ -7194,9 +8506,11 @@
           <w:numId w:val="1"/>
         </w:numPr>
       </w:pPr>
+      <w:bookmarkStart w:id="23" w:name="_Toc119042996"/>
       <w:r>
         <w:t>Contraintes techniques</w:t>
       </w:r>
+      <w:bookmarkEnd w:id="23"/>
     </w:p>
     <w:p>
       <w:pPr>
@@ -7205,15 +8519,39 @@
           <w:ilvl w:val="0"/>
           <w:numId w:val="10"/>
         </w:numPr>
-        <w:rPr>
-          <w:color w:val="FF0000"/>
-        </w:rPr>
-      </w:pPr>
-      <w:r>
-        <w:rPr>
-          <w:color w:val="FF0000"/>
-        </w:rPr>
-        <w:t xml:space="preserve">La création de votre site se fera par mes soins à l’aide du CMS Wordpress (content Management System) et d’ </w:t>
+      </w:pPr>
+      <w:r>
+        <w:t>La création d</w:t>
+      </w:r>
+      <w:r>
+        <w:t xml:space="preserve">u </w:t>
+      </w:r>
+      <w:r>
+        <w:t xml:space="preserve">site se fera par mes soins à l’aide </w:t>
+      </w:r>
+      <w:r>
+        <w:t xml:space="preserve">de </w:t>
+      </w:r>
+      <w:r>
+        <w:t>HTML</w:t>
+      </w:r>
+      <w:r>
+        <w:t xml:space="preserve">, </w:t>
+      </w:r>
+      <w:r>
+        <w:t>CSS</w:t>
+      </w:r>
+      <w:r>
+        <w:t xml:space="preserve">, </w:t>
+      </w:r>
+      <w:r>
+        <w:t>J</w:t>
+      </w:r>
+      <w:r>
+        <w:t>avascript</w:t>
+      </w:r>
+      <w:r>
+        <w:t>…</w:t>
       </w:r>
     </w:p>
     <w:p>
@@ -7223,14 +8561,8 @@
           <w:ilvl w:val="0"/>
           <w:numId w:val="10"/>
         </w:numPr>
-        <w:rPr>
-          <w:color w:val="FF0000"/>
-        </w:rPr>
-      </w:pPr>
-      <w:r>
-        <w:rPr>
-          <w:color w:val="FF0000"/>
-        </w:rPr>
+      </w:pPr>
+      <w:r>
         <w:t xml:space="preserve">100% responsive (format adaptable en fonction du support utilisé Tablette/ Smartphone/ Pc) </w:t>
       </w:r>
     </w:p>
@@ -7241,29 +8573,18 @@
           <w:ilvl w:val="0"/>
           <w:numId w:val="10"/>
         </w:numPr>
-        <w:rPr>
-          <w:color w:val="FF0000"/>
-        </w:rPr>
-      </w:pPr>
-      <w:r>
-        <w:rPr>
-          <w:color w:val="FF0000"/>
-        </w:rPr>
-        <w:t>La sécurité et les mises à jour (réalisées par moi-même), seront faites sur une durée de 1 an à compter de la mise en ligne définitive du site. (</w:t>
-      </w:r>
-      <w:proofErr w:type="gramStart"/>
-      <w:r>
-        <w:rPr>
-          <w:color w:val="FF0000"/>
-        </w:rPr>
-        <w:t>au</w:t>
-      </w:r>
-      <w:proofErr w:type="gramEnd"/>
-      <w:r>
-        <w:rPr>
-          <w:color w:val="FF0000"/>
-        </w:rPr>
-        <w:t>-delà, un nouveau contrat sera édité si vous souhaitez poursuivre notre collaboration.)</w:t>
+      </w:pPr>
+      <w:r>
+        <w:t xml:space="preserve">La sécurité et les mises à jour </w:t>
+      </w:r>
+      <w:r>
+        <w:t xml:space="preserve">seront </w:t>
+      </w:r>
+      <w:r>
+        <w:t>réalisées par moi-même</w:t>
+      </w:r>
+      <w:r>
+        <w:t>.</w:t>
       </w:r>
     </w:p>
     <w:p>
@@ -7274,29 +8595,129 @@
           <w:numId w:val="1"/>
         </w:numPr>
       </w:pPr>
-      <w:bookmarkStart w:id="10" w:name="_Toc118894247"/>
+      <w:bookmarkStart w:id="24" w:name="_Toc119042997"/>
       <w:r>
         <w:t>Planning et suivi du projet</w:t>
       </w:r>
-      <w:bookmarkEnd w:id="10"/>
+      <w:bookmarkEnd w:id="24"/>
     </w:p>
     <w:p>
       <w:pPr>
-        <w:rPr>
-          <w:color w:val="FF0000"/>
-        </w:rPr>
-      </w:pPr>
-      <w:r>
-        <w:rPr>
-          <w:color w:val="FF0000"/>
-        </w:rPr>
-        <w:t>Ajoutez un agenda des dates souhaitées pour la validation des différentes étapes</w:t>
-      </w:r>
-      <w:bookmarkStart w:id="11" w:name="_GoBack"/>
-      <w:bookmarkEnd w:id="11"/>
+        <w:pStyle w:val="Paragraphedeliste"/>
+        <w:numPr>
+          <w:ilvl w:val="0"/>
+          <w:numId w:val="18"/>
+        </w:numPr>
+      </w:pPr>
+      <w:r>
+        <w:t>Création du design de chaque page et validation</w:t>
+      </w:r>
+    </w:p>
+    <w:p>
+      <w:pPr>
+        <w:pStyle w:val="Paragraphedeliste"/>
+        <w:numPr>
+          <w:ilvl w:val="0"/>
+          <w:numId w:val="18"/>
+        </w:numPr>
+      </w:pPr>
+      <w:r>
+        <w:t>Définir</w:t>
+      </w:r>
+      <w:r>
+        <w:t xml:space="preserve"> la base de données et valid</w:t>
+      </w:r>
+      <w:r>
+        <w:t>er</w:t>
+      </w:r>
+      <w:r>
+        <w:t xml:space="preserve"> </w:t>
+      </w:r>
+      <w:r>
+        <w:t>l</w:t>
+      </w:r>
+      <w:r>
+        <w:t xml:space="preserve">es données </w:t>
+      </w:r>
+      <w:r>
+        <w:t xml:space="preserve">à </w:t>
+      </w:r>
+      <w:r>
+        <w:t>enregist</w:t>
+      </w:r>
+      <w:r>
+        <w:t>rer</w:t>
+      </w:r>
+    </w:p>
+    <w:p>
+      <w:pPr>
+        <w:pStyle w:val="Paragraphedeliste"/>
+        <w:numPr>
+          <w:ilvl w:val="0"/>
+          <w:numId w:val="18"/>
+        </w:numPr>
+      </w:pPr>
+      <w:r>
+        <w:t xml:space="preserve">Créations </w:t>
+      </w:r>
+      <w:r>
+        <w:t>front end</w:t>
+      </w:r>
+      <w:r>
+        <w:t xml:space="preserve"> des pages (design sans fonctionnalités)</w:t>
+      </w:r>
+      <w:r>
+        <w:t xml:space="preserve"> responsive !</w:t>
+      </w:r>
+    </w:p>
+    <w:p>
+      <w:pPr>
+        <w:pStyle w:val="Paragraphedeliste"/>
+        <w:numPr>
+          <w:ilvl w:val="0"/>
+          <w:numId w:val="18"/>
+        </w:numPr>
+      </w:pPr>
+      <w:r>
+        <w:t xml:space="preserve">Mise en place du back end (fonctionnalités) </w:t>
+      </w:r>
+    </w:p>
+    <w:p>
+      <w:pPr>
+        <w:pStyle w:val="Paragraphedeliste"/>
+        <w:numPr>
+          <w:ilvl w:val="0"/>
+          <w:numId w:val="18"/>
+        </w:numPr>
+      </w:pPr>
+      <w:r>
+        <w:t>Rajouter l’enregistrement des données pour l’analyse statistique (nombre de partie, nombre de joueurs…)</w:t>
+      </w:r>
+    </w:p>
+    <w:p>
+      <w:pPr>
+        <w:pStyle w:val="Paragraphedeliste"/>
+        <w:numPr>
+          <w:ilvl w:val="0"/>
+          <w:numId w:val="18"/>
+        </w:numPr>
+      </w:pPr>
+      <w:r>
+        <w:t xml:space="preserve">Mise en ligne sur </w:t>
+      </w:r>
+      <w:proofErr w:type="spellStart"/>
+      <w:r>
+        <w:t>Heroku</w:t>
+      </w:r>
+      <w:proofErr w:type="spellEnd"/>
+    </w:p>
+    <w:p>
+      <w:r>
+        <w:t>On pensera à partager l’évolution sur les réseaux sociaux pour annoncer la sortie du jeu. On partagera des bouts du design validé et on annoncera la date pour la sortie de la beta.</w:t>
+      </w:r>
     </w:p>
     <w:sectPr>
-      <w:footerReference w:type="default" r:id="rId13"/>
+      <w:footerReference w:type="default" r:id="rId14"/>
       <w:pgSz w:w="11906" w:h="16838"/>
       <w:pgMar w:top="1417" w:right="1417" w:bottom="1417" w:left="1417" w:header="708" w:footer="708" w:gutter="0"/>
       <w:pgNumType w:start="0" w:chapStyle="1"/>
@@ -7407,6 +8828,92 @@
 <file path=word/numbering.xml><?xml version="1.0" encoding="utf-8"?>
 <w:numbering xmlns:wpc="http://schemas.microsoft.com/office/word/2010/wordprocessingCanvas" xmlns:cx="http://schemas.microsoft.com/office/drawing/2014/chartex" xmlns:cx1="http://schemas.microsoft.com/office/drawing/2015/9/8/chartex" xmlns:cx2="http://schemas.microsoft.com/office/drawing/2015/10/21/chartex" xmlns:cx3="http://schemas.microsoft.com/office/drawing/2016/5/9/chartex" xmlns:cx4="http://schemas.microsoft.com/office/drawing/2016/5/10/chartex" xmlns:cx5="http://schemas.microsoft.com/office/drawing/2016/5/11/chartex" xmlns:cx6="http://schemas.microsoft.com/office/drawing/2016/5/12/chartex" xmlns:cx7="http://schemas.microsoft.com/office/drawing/2016/5/13/chartex" xmlns:cx8="http://schemas.microsoft.com/office/drawing/2016/5/14/chartex" xmlns:mc="http://schemas.openxmlformats.org/markup-compatibility/2006" xmlns:aink="http://schemas.microsoft.com/office/drawing/2016/ink" xmlns:am3d="http://schemas.microsoft.com/office/drawing/2017/model3d" xmlns:o="urn:schemas-microsoft-com:office:office" xmlns:r="http://schemas.openxmlformats.org/officeDocument/2006/relationships" xmlns:m="http://schemas.openxmlformats.org/officeDocument/2006/math" xmlns:v="urn:schemas-microsoft-com:vml" xmlns:wp14="http://schemas.microsoft.com/office/word/2010/wordprocessingDrawing" xmlns:wp="http://schemas.openxmlformats.org/drawingml/2006/wordprocessingDrawing" xmlns:w10="urn:schemas-microsoft-com:office:word" xmlns:w="http://schemas.openxmlformats.org/wordprocessingml/2006/main" xmlns:w14="http://schemas.microsoft.com/office/word/2010/wordml" xmlns:w15="http://schemas.microsoft.com/office/word/2012/wordml" xmlns:w16cid="http://schemas.microsoft.com/office/word/2016/wordml/cid" xmlns:w16se="http://schemas.microsoft.com/office/word/2015/wordml/symex" xmlns:wpg="http://schemas.microsoft.com/office/word/2010/wordprocessingGroup" xmlns:wpi="http://schemas.microsoft.com/office/word/2010/wordprocessingInk" xmlns:wne="http://schemas.microsoft.com/office/word/2006/wordml" xmlns:wps="http://schemas.microsoft.com/office/word/2010/wordprocessingShape" mc:Ignorable="w14 w15 w16se w16cid wp14">
   <w:abstractNum w:abstractNumId="0" w15:restartNumberingAfterBreak="0">
+    <w:nsid w:val="10ED7576"/>
+    <w:multiLevelType w:val="hybridMultilevel"/>
+    <w:tmpl w:val="F490BCEC"/>
+    <w:lvl w:ilvl="0" w:tplc="040C000F">
+      <w:start w:val="1"/>
+      <w:numFmt w:val="decimal"/>
+      <w:lvlText w:val="%1."/>
+      <w:lvlJc w:val="left"/>
+      <w:pPr>
+        <w:ind w:left="1080" w:hanging="360"/>
+      </w:pPr>
+    </w:lvl>
+    <w:lvl w:ilvl="1" w:tplc="040C0019" w:tentative="1">
+      <w:start w:val="1"/>
+      <w:numFmt w:val="lowerLetter"/>
+      <w:lvlText w:val="%2."/>
+      <w:lvlJc w:val="left"/>
+      <w:pPr>
+        <w:ind w:left="1800" w:hanging="360"/>
+      </w:pPr>
+    </w:lvl>
+    <w:lvl w:ilvl="2" w:tplc="040C001B" w:tentative="1">
+      <w:start w:val="1"/>
+      <w:numFmt w:val="lowerRoman"/>
+      <w:lvlText w:val="%3."/>
+      <w:lvlJc w:val="right"/>
+      <w:pPr>
+        <w:ind w:left="2520" w:hanging="180"/>
+      </w:pPr>
+    </w:lvl>
+    <w:lvl w:ilvl="3" w:tplc="040C000F" w:tentative="1">
+      <w:start w:val="1"/>
+      <w:numFmt w:val="decimal"/>
+      <w:lvlText w:val="%4."/>
+      <w:lvlJc w:val="left"/>
+      <w:pPr>
+        <w:ind w:left="3240" w:hanging="360"/>
+      </w:pPr>
+    </w:lvl>
+    <w:lvl w:ilvl="4" w:tplc="040C0019" w:tentative="1">
+      <w:start w:val="1"/>
+      <w:numFmt w:val="lowerLetter"/>
+      <w:lvlText w:val="%5."/>
+      <w:lvlJc w:val="left"/>
+      <w:pPr>
+        <w:ind w:left="3960" w:hanging="360"/>
+      </w:pPr>
+    </w:lvl>
+    <w:lvl w:ilvl="5" w:tplc="040C001B" w:tentative="1">
+      <w:start w:val="1"/>
+      <w:numFmt w:val="lowerRoman"/>
+      <w:lvlText w:val="%6."/>
+      <w:lvlJc w:val="right"/>
+      <w:pPr>
+        <w:ind w:left="4680" w:hanging="180"/>
+      </w:pPr>
+    </w:lvl>
+    <w:lvl w:ilvl="6" w:tplc="040C000F" w:tentative="1">
+      <w:start w:val="1"/>
+      <w:numFmt w:val="decimal"/>
+      <w:lvlText w:val="%7."/>
+      <w:lvlJc w:val="left"/>
+      <w:pPr>
+        <w:ind w:left="5400" w:hanging="360"/>
+      </w:pPr>
+    </w:lvl>
+    <w:lvl w:ilvl="7" w:tplc="040C0019" w:tentative="1">
+      <w:start w:val="1"/>
+      <w:numFmt w:val="lowerLetter"/>
+      <w:lvlText w:val="%8."/>
+      <w:lvlJc w:val="left"/>
+      <w:pPr>
+        <w:ind w:left="6120" w:hanging="360"/>
+      </w:pPr>
+    </w:lvl>
+    <w:lvl w:ilvl="8" w:tplc="040C001B" w:tentative="1">
+      <w:start w:val="1"/>
+      <w:numFmt w:val="lowerRoman"/>
+      <w:lvlText w:val="%9."/>
+      <w:lvlJc w:val="right"/>
+      <w:pPr>
+        <w:ind w:left="6840" w:hanging="180"/>
+      </w:pPr>
+    </w:lvl>
+  </w:abstractNum>
+  <w:abstractNum w:abstractNumId="1" w15:restartNumberingAfterBreak="0">
     <w:nsid w:val="142C0D93"/>
     <w:multiLevelType w:val="hybridMultilevel"/>
     <w:tmpl w:val="40742D14"/>
@@ -7518,7 +9025,7 @@
       </w:rPr>
     </w:lvl>
   </w:abstractNum>
-  <w:abstractNum w:abstractNumId="1" w15:restartNumberingAfterBreak="0">
+  <w:abstractNum w:abstractNumId="2" w15:restartNumberingAfterBreak="0">
     <w:nsid w:val="1BE9695B"/>
     <w:multiLevelType w:val="hybridMultilevel"/>
     <w:tmpl w:val="0CF6B13A"/>
@@ -7630,7 +9137,7 @@
       </w:rPr>
     </w:lvl>
   </w:abstractNum>
-  <w:abstractNum w:abstractNumId="2" w15:restartNumberingAfterBreak="0">
+  <w:abstractNum w:abstractNumId="3" w15:restartNumberingAfterBreak="0">
     <w:nsid w:val="30283A44"/>
     <w:multiLevelType w:val="multilevel"/>
     <w:tmpl w:val="24CE5FEA"/>
@@ -7751,7 +9258,7 @@
       </w:rPr>
     </w:lvl>
   </w:abstractNum>
-  <w:abstractNum w:abstractNumId="3" w15:restartNumberingAfterBreak="0">
+  <w:abstractNum w:abstractNumId="4" w15:restartNumberingAfterBreak="0">
     <w:nsid w:val="3AEC2F21"/>
     <w:multiLevelType w:val="hybridMultilevel"/>
     <w:tmpl w:val="6554BFEE"/>
@@ -7863,7 +9370,7 @@
       </w:rPr>
     </w:lvl>
   </w:abstractNum>
-  <w:abstractNum w:abstractNumId="4" w15:restartNumberingAfterBreak="0">
+  <w:abstractNum w:abstractNumId="5" w15:restartNumberingAfterBreak="0">
     <w:nsid w:val="3D94122C"/>
     <w:multiLevelType w:val="multilevel"/>
     <w:tmpl w:val="922E7D20"/>
@@ -8012,7 +9519,182 @@
       </w:rPr>
     </w:lvl>
   </w:abstractNum>
-  <w:abstractNum w:abstractNumId="5" w15:restartNumberingAfterBreak="0">
+  <w:abstractNum w:abstractNumId="6" w15:restartNumberingAfterBreak="0">
+    <w:nsid w:val="3DC60601"/>
+    <w:multiLevelType w:val="hybridMultilevel"/>
+    <w:tmpl w:val="FEAE0ACC"/>
+    <w:lvl w:ilvl="0" w:tplc="040C000F">
+      <w:start w:val="1"/>
+      <w:numFmt w:val="decimal"/>
+      <w:lvlText w:val="%1."/>
+      <w:lvlJc w:val="left"/>
+      <w:pPr>
+        <w:ind w:left="720" w:hanging="360"/>
+      </w:pPr>
+    </w:lvl>
+    <w:lvl w:ilvl="1" w:tplc="040C0019" w:tentative="1">
+      <w:start w:val="1"/>
+      <w:numFmt w:val="lowerLetter"/>
+      <w:lvlText w:val="%2."/>
+      <w:lvlJc w:val="left"/>
+      <w:pPr>
+        <w:ind w:left="1440" w:hanging="360"/>
+      </w:pPr>
+    </w:lvl>
+    <w:lvl w:ilvl="2" w:tplc="040C001B" w:tentative="1">
+      <w:start w:val="1"/>
+      <w:numFmt w:val="lowerRoman"/>
+      <w:lvlText w:val="%3."/>
+      <w:lvlJc w:val="right"/>
+      <w:pPr>
+        <w:ind w:left="2160" w:hanging="180"/>
+      </w:pPr>
+    </w:lvl>
+    <w:lvl w:ilvl="3" w:tplc="040C000F" w:tentative="1">
+      <w:start w:val="1"/>
+      <w:numFmt w:val="decimal"/>
+      <w:lvlText w:val="%4."/>
+      <w:lvlJc w:val="left"/>
+      <w:pPr>
+        <w:ind w:left="2880" w:hanging="360"/>
+      </w:pPr>
+    </w:lvl>
+    <w:lvl w:ilvl="4" w:tplc="040C0019" w:tentative="1">
+      <w:start w:val="1"/>
+      <w:numFmt w:val="lowerLetter"/>
+      <w:lvlText w:val="%5."/>
+      <w:lvlJc w:val="left"/>
+      <w:pPr>
+        <w:ind w:left="3600" w:hanging="360"/>
+      </w:pPr>
+    </w:lvl>
+    <w:lvl w:ilvl="5" w:tplc="040C001B" w:tentative="1">
+      <w:start w:val="1"/>
+      <w:numFmt w:val="lowerRoman"/>
+      <w:lvlText w:val="%6."/>
+      <w:lvlJc w:val="right"/>
+      <w:pPr>
+        <w:ind w:left="4320" w:hanging="180"/>
+      </w:pPr>
+    </w:lvl>
+    <w:lvl w:ilvl="6" w:tplc="040C000F" w:tentative="1">
+      <w:start w:val="1"/>
+      <w:numFmt w:val="decimal"/>
+      <w:lvlText w:val="%7."/>
+      <w:lvlJc w:val="left"/>
+      <w:pPr>
+        <w:ind w:left="5040" w:hanging="360"/>
+      </w:pPr>
+    </w:lvl>
+    <w:lvl w:ilvl="7" w:tplc="040C0019" w:tentative="1">
+      <w:start w:val="1"/>
+      <w:numFmt w:val="lowerLetter"/>
+      <w:lvlText w:val="%8."/>
+      <w:lvlJc w:val="left"/>
+      <w:pPr>
+        <w:ind w:left="5760" w:hanging="360"/>
+      </w:pPr>
+    </w:lvl>
+    <w:lvl w:ilvl="8" w:tplc="040C001B" w:tentative="1">
+      <w:start w:val="1"/>
+      <w:numFmt w:val="lowerRoman"/>
+      <w:lvlText w:val="%9."/>
+      <w:lvlJc w:val="right"/>
+      <w:pPr>
+        <w:ind w:left="6480" w:hanging="180"/>
+      </w:pPr>
+    </w:lvl>
+  </w:abstractNum>
+  <w:abstractNum w:abstractNumId="7" w15:restartNumberingAfterBreak="0">
+    <w:nsid w:val="45730205"/>
+    <w:multiLevelType w:val="hybridMultilevel"/>
+    <w:tmpl w:val="73C2463E"/>
+    <w:lvl w:ilvl="0" w:tplc="040C0001">
+      <w:start w:val="1"/>
+      <w:numFmt w:val="bullet"/>
+      <w:lvlText w:val=""/>
+      <w:lvlJc w:val="left"/>
+      <w:pPr>
+        <w:ind w:left="720" w:hanging="360"/>
+      </w:pPr>
+      <w:rPr>
+        <w:rFonts w:ascii="Symbol" w:hAnsi="Symbol" w:hint="default"/>
+      </w:rPr>
+    </w:lvl>
+    <w:lvl w:ilvl="1" w:tplc="040C0019" w:tentative="1">
+      <w:start w:val="1"/>
+      <w:numFmt w:val="lowerLetter"/>
+      <w:lvlText w:val="%2."/>
+      <w:lvlJc w:val="left"/>
+      <w:pPr>
+        <w:ind w:left="1440" w:hanging="360"/>
+      </w:pPr>
+    </w:lvl>
+    <w:lvl w:ilvl="2" w:tplc="040C001B" w:tentative="1">
+      <w:start w:val="1"/>
+      <w:numFmt w:val="lowerRoman"/>
+      <w:lvlText w:val="%3."/>
+      <w:lvlJc w:val="right"/>
+      <w:pPr>
+        <w:ind w:left="2160" w:hanging="180"/>
+      </w:pPr>
+    </w:lvl>
+    <w:lvl w:ilvl="3" w:tplc="040C000F" w:tentative="1">
+      <w:start w:val="1"/>
+      <w:numFmt w:val="decimal"/>
+      <w:lvlText w:val="%4."/>
+      <w:lvlJc w:val="left"/>
+      <w:pPr>
+        <w:ind w:left="2880" w:hanging="360"/>
+      </w:pPr>
+    </w:lvl>
+    <w:lvl w:ilvl="4" w:tplc="040C0019" w:tentative="1">
+      <w:start w:val="1"/>
+      <w:numFmt w:val="lowerLetter"/>
+      <w:lvlText w:val="%5."/>
+      <w:lvlJc w:val="left"/>
+      <w:pPr>
+        <w:ind w:left="3600" w:hanging="360"/>
+      </w:pPr>
+    </w:lvl>
+    <w:lvl w:ilvl="5" w:tplc="040C001B" w:tentative="1">
+      <w:start w:val="1"/>
+      <w:numFmt w:val="lowerRoman"/>
+      <w:lvlText w:val="%6."/>
+      <w:lvlJc w:val="right"/>
+      <w:pPr>
+        <w:ind w:left="4320" w:hanging="180"/>
+      </w:pPr>
+    </w:lvl>
+    <w:lvl w:ilvl="6" w:tplc="040C000F" w:tentative="1">
+      <w:start w:val="1"/>
+      <w:numFmt w:val="decimal"/>
+      <w:lvlText w:val="%7."/>
+      <w:lvlJc w:val="left"/>
+      <w:pPr>
+        <w:ind w:left="5040" w:hanging="360"/>
+      </w:pPr>
+    </w:lvl>
+    <w:lvl w:ilvl="7" w:tplc="040C0019" w:tentative="1">
+      <w:start w:val="1"/>
+      <w:numFmt w:val="lowerLetter"/>
+      <w:lvlText w:val="%8."/>
+      <w:lvlJc w:val="left"/>
+      <w:pPr>
+        <w:ind w:left="5760" w:hanging="360"/>
+      </w:pPr>
+    </w:lvl>
+    <w:lvl w:ilvl="8" w:tplc="040C001B" w:tentative="1">
+      <w:start w:val="1"/>
+      <w:numFmt w:val="lowerRoman"/>
+      <w:lvlText w:val="%9."/>
+      <w:lvlJc w:val="right"/>
+      <w:pPr>
+        <w:ind w:left="6480" w:hanging="180"/>
+      </w:pPr>
+    </w:lvl>
+  </w:abstractNum>
+  <w:abstractNum w:abstractNumId="8" w15:restartNumberingAfterBreak="0">
     <w:nsid w:val="472B7CEC"/>
     <w:multiLevelType w:val="hybridMultilevel"/>
     <w:tmpl w:val="6B340C1E"/>
@@ -8125,7 +9807,7 @@
       </w:rPr>
     </w:lvl>
   </w:abstractNum>
-  <w:abstractNum w:abstractNumId="6" w15:restartNumberingAfterBreak="0">
+  <w:abstractNum w:abstractNumId="9" w15:restartNumberingAfterBreak="0">
     <w:nsid w:val="4C565221"/>
     <w:multiLevelType w:val="hybridMultilevel"/>
     <w:tmpl w:val="EA8CC2D6"/>
@@ -8237,7 +9919,7 @@
       </w:rPr>
     </w:lvl>
   </w:abstractNum>
-  <w:abstractNum w:abstractNumId="7" w15:restartNumberingAfterBreak="0">
+  <w:abstractNum w:abstractNumId="10" w15:restartNumberingAfterBreak="0">
     <w:nsid w:val="5E924707"/>
     <w:multiLevelType w:val="hybridMultilevel"/>
     <w:tmpl w:val="297E2830"/>
@@ -8323,7 +10005,93 @@
       </w:pPr>
     </w:lvl>
   </w:abstractNum>
-  <w:abstractNum w:abstractNumId="8" w15:restartNumberingAfterBreak="0">
+  <w:abstractNum w:abstractNumId="11" w15:restartNumberingAfterBreak="0">
+    <w:nsid w:val="61B81BE6"/>
+    <w:multiLevelType w:val="hybridMultilevel"/>
+    <w:tmpl w:val="36ACCC4E"/>
+    <w:lvl w:ilvl="0" w:tplc="040C000F">
+      <w:start w:val="1"/>
+      <w:numFmt w:val="decimal"/>
+      <w:lvlText w:val="%1."/>
+      <w:lvlJc w:val="left"/>
+      <w:pPr>
+        <w:ind w:left="720" w:hanging="360"/>
+      </w:pPr>
+    </w:lvl>
+    <w:lvl w:ilvl="1" w:tplc="040C0019" w:tentative="1">
+      <w:start w:val="1"/>
+      <w:numFmt w:val="lowerLetter"/>
+      <w:lvlText w:val="%2."/>
+      <w:lvlJc w:val="left"/>
+      <w:pPr>
+        <w:ind w:left="1440" w:hanging="360"/>
+      </w:pPr>
+    </w:lvl>
+    <w:lvl w:ilvl="2" w:tplc="040C001B" w:tentative="1">
+      <w:start w:val="1"/>
+      <w:numFmt w:val="lowerRoman"/>
+      <w:lvlText w:val="%3."/>
+      <w:lvlJc w:val="right"/>
+      <w:pPr>
+        <w:ind w:left="2160" w:hanging="180"/>
+      </w:pPr>
+    </w:lvl>
+    <w:lvl w:ilvl="3" w:tplc="040C000F" w:tentative="1">
+      <w:start w:val="1"/>
+      <w:numFmt w:val="decimal"/>
+      <w:lvlText w:val="%4."/>
+      <w:lvlJc w:val="left"/>
+      <w:pPr>
+        <w:ind w:left="2880" w:hanging="360"/>
+      </w:pPr>
+    </w:lvl>
+    <w:lvl w:ilvl="4" w:tplc="040C0019" w:tentative="1">
+      <w:start w:val="1"/>
+      <w:numFmt w:val="lowerLetter"/>
+      <w:lvlText w:val="%5."/>
+      <w:lvlJc w:val="left"/>
+      <w:pPr>
+        <w:ind w:left="3600" w:hanging="360"/>
+      </w:pPr>
+    </w:lvl>
+    <w:lvl w:ilvl="5" w:tplc="040C001B" w:tentative="1">
+      <w:start w:val="1"/>
+      <w:numFmt w:val="lowerRoman"/>
+      <w:lvlText w:val="%6."/>
+      <w:lvlJc w:val="right"/>
+      <w:pPr>
+        <w:ind w:left="4320" w:hanging="180"/>
+      </w:pPr>
+    </w:lvl>
+    <w:lvl w:ilvl="6" w:tplc="040C000F" w:tentative="1">
+      <w:start w:val="1"/>
+      <w:numFmt w:val="decimal"/>
+      <w:lvlText w:val="%7."/>
+      <w:lvlJc w:val="left"/>
+      <w:pPr>
+        <w:ind w:left="5040" w:hanging="360"/>
+      </w:pPr>
+    </w:lvl>
+    <w:lvl w:ilvl="7" w:tplc="040C0019" w:tentative="1">
+      <w:start w:val="1"/>
+      <w:numFmt w:val="lowerLetter"/>
+      <w:lvlText w:val="%8."/>
+      <w:lvlJc w:val="left"/>
+      <w:pPr>
+        <w:ind w:left="5760" w:hanging="360"/>
+      </w:pPr>
+    </w:lvl>
+    <w:lvl w:ilvl="8" w:tplc="040C001B" w:tentative="1">
+      <w:start w:val="1"/>
+      <w:numFmt w:val="lowerRoman"/>
+      <w:lvlText w:val="%9."/>
+      <w:lvlJc w:val="right"/>
+      <w:pPr>
+        <w:ind w:left="6480" w:hanging="180"/>
+      </w:pPr>
+    </w:lvl>
+  </w:abstractNum>
+  <w:abstractNum w:abstractNumId="12" w15:restartNumberingAfterBreak="0">
     <w:nsid w:val="65106D96"/>
     <w:multiLevelType w:val="hybridMultilevel"/>
     <w:tmpl w:val="BA62E9BC"/>
@@ -8435,7 +10203,7 @@
       </w:rPr>
     </w:lvl>
   </w:abstractNum>
-  <w:abstractNum w:abstractNumId="9" w15:restartNumberingAfterBreak="0">
+  <w:abstractNum w:abstractNumId="13" w15:restartNumberingAfterBreak="0">
     <w:nsid w:val="65483D55"/>
     <w:multiLevelType w:val="hybridMultilevel"/>
     <w:tmpl w:val="D35E7056"/>
@@ -8547,7 +10315,7 @@
       </w:rPr>
     </w:lvl>
   </w:abstractNum>
-  <w:abstractNum w:abstractNumId="10" w15:restartNumberingAfterBreak="0">
+  <w:abstractNum w:abstractNumId="14" w15:restartNumberingAfterBreak="0">
     <w:nsid w:val="66F34868"/>
     <w:multiLevelType w:val="hybridMultilevel"/>
     <w:tmpl w:val="13CCF88A"/>
@@ -8660,7 +10428,120 @@
       </w:rPr>
     </w:lvl>
   </w:abstractNum>
-  <w:abstractNum w:abstractNumId="11" w15:restartNumberingAfterBreak="0">
+  <w:abstractNum w:abstractNumId="15" w15:restartNumberingAfterBreak="0">
+    <w:nsid w:val="6BD47684"/>
+    <w:multiLevelType w:val="hybridMultilevel"/>
+    <w:tmpl w:val="0FC44EF0"/>
+    <w:lvl w:ilvl="0" w:tplc="040C0001">
+      <w:start w:val="1"/>
+      <w:numFmt w:val="bullet"/>
+      <w:lvlText w:val=""/>
+      <w:lvlJc w:val="left"/>
+      <w:pPr>
+        <w:ind w:left="720" w:hanging="360"/>
+      </w:pPr>
+      <w:rPr>
+        <w:rFonts w:ascii="Symbol" w:hAnsi="Symbol" w:hint="default"/>
+      </w:rPr>
+    </w:lvl>
+    <w:lvl w:ilvl="1" w:tplc="040C0003" w:tentative="1">
+      <w:start w:val="1"/>
+      <w:numFmt w:val="bullet"/>
+      <w:lvlText w:val="o"/>
+      <w:lvlJc w:val="left"/>
+      <w:pPr>
+        <w:ind w:left="1440" w:hanging="360"/>
+      </w:pPr>
+      <w:rPr>
+        <w:rFonts w:ascii="Courier New" w:hAnsi="Courier New" w:cs="Courier New" w:hint="default"/>
+      </w:rPr>
+    </w:lvl>
+    <w:lvl w:ilvl="2" w:tplc="040C0005" w:tentative="1">
+      <w:start w:val="1"/>
+      <w:numFmt w:val="bullet"/>
+      <w:lvlText w:val=""/>
+      <w:lvlJc w:val="left"/>
+      <w:pPr>
+        <w:ind w:left="2160" w:hanging="360"/>
+      </w:pPr>
+      <w:rPr>
+        <w:rFonts w:ascii="Wingdings" w:hAnsi="Wingdings" w:hint="default"/>
+      </w:rPr>
+    </w:lvl>
+    <w:lvl w:ilvl="3" w:tplc="040C0001" w:tentative="1">
+      <w:start w:val="1"/>
+      <w:numFmt w:val="bullet"/>
+      <w:lvlText w:val=""/>
+      <w:lvlJc w:val="left"/>
+      <w:pPr>
+        <w:ind w:left="2880" w:hanging="360"/>
+      </w:pPr>
+      <w:rPr>
+        <w:rFonts w:ascii="Symbol" w:hAnsi="Symbol" w:hint="default"/>
+      </w:rPr>
+    </w:lvl>
+    <w:lvl w:ilvl="4" w:tplc="040C0003" w:tentative="1">
+      <w:start w:val="1"/>
+      <w:numFmt w:val="bullet"/>
+      <w:lvlText w:val="o"/>
+      <w:lvlJc w:val="left"/>
+      <w:pPr>
+        <w:ind w:left="3600" w:hanging="360"/>
+      </w:pPr>
+      <w:rPr>
+        <w:rFonts w:ascii="Courier New" w:hAnsi="Courier New" w:cs="Courier New" w:hint="default"/>
+      </w:rPr>
+    </w:lvl>
+    <w:lvl w:ilvl="5" w:tplc="040C0005" w:tentative="1">
+      <w:start w:val="1"/>
+      <w:numFmt w:val="bullet"/>
+      <w:lvlText w:val=""/>
+      <w:lvlJc w:val="left"/>
+      <w:pPr>
+        <w:ind w:left="4320" w:hanging="360"/>
+      </w:pPr>
+      <w:rPr>
+        <w:rFonts w:ascii="Wingdings" w:hAnsi="Wingdings" w:hint="default"/>
+      </w:rPr>
+    </w:lvl>
+    <w:lvl w:ilvl="6" w:tplc="040C0001" w:tentative="1">
+      <w:start w:val="1"/>
+      <w:numFmt w:val="bullet"/>
+      <w:lvlText w:val=""/>
+      <w:lvlJc w:val="left"/>
+      <w:pPr>
+        <w:ind w:left="5040" w:hanging="360"/>
+      </w:pPr>
+      <w:rPr>
+        <w:rFonts w:ascii="Symbol" w:hAnsi="Symbol" w:hint="default"/>
+      </w:rPr>
+    </w:lvl>
+    <w:lvl w:ilvl="7" w:tplc="040C0003" w:tentative="1">
+      <w:start w:val="1"/>
+      <w:numFmt w:val="bullet"/>
+      <w:lvlText w:val="o"/>
+      <w:lvlJc w:val="left"/>
+      <w:pPr>
+        <w:ind w:left="5760" w:hanging="360"/>
+      </w:pPr>
+      <w:rPr>
+        <w:rFonts w:ascii="Courier New" w:hAnsi="Courier New" w:cs="Courier New" w:hint="default"/>
+      </w:rPr>
+    </w:lvl>
+    <w:lvl w:ilvl="8" w:tplc="040C0005" w:tentative="1">
+      <w:start w:val="1"/>
+      <w:numFmt w:val="bullet"/>
+      <w:lvlText w:val=""/>
+      <w:lvlJc w:val="left"/>
+      <w:pPr>
+        <w:ind w:left="6480" w:hanging="360"/>
+      </w:pPr>
+      <w:rPr>
+        <w:rFonts w:ascii="Wingdings" w:hAnsi="Wingdings" w:hint="default"/>
+      </w:rPr>
+    </w:lvl>
+  </w:abstractNum>
+  <w:abstractNum w:abstractNumId="16" w15:restartNumberingAfterBreak="0">
     <w:nsid w:val="6EE64BE8"/>
     <w:multiLevelType w:val="hybridMultilevel"/>
     <w:tmpl w:val="A830B440"/>
@@ -8773,7 +10654,120 @@
       </w:rPr>
     </w:lvl>
   </w:abstractNum>
-  <w:abstractNum w:abstractNumId="12" w15:restartNumberingAfterBreak="0">
+  <w:abstractNum w:abstractNumId="17" w15:restartNumberingAfterBreak="0">
+    <w:nsid w:val="710B7A11"/>
+    <w:multiLevelType w:val="hybridMultilevel"/>
+    <w:tmpl w:val="6BD6580A"/>
+    <w:lvl w:ilvl="0" w:tplc="040C0001">
+      <w:start w:val="1"/>
+      <w:numFmt w:val="bullet"/>
+      <w:lvlText w:val=""/>
+      <w:lvlJc w:val="left"/>
+      <w:pPr>
+        <w:ind w:left="1080" w:hanging="360"/>
+      </w:pPr>
+      <w:rPr>
+        <w:rFonts w:ascii="Symbol" w:hAnsi="Symbol" w:hint="default"/>
+      </w:rPr>
+    </w:lvl>
+    <w:lvl w:ilvl="1" w:tplc="040C0003" w:tentative="1">
+      <w:start w:val="1"/>
+      <w:numFmt w:val="bullet"/>
+      <w:lvlText w:val="o"/>
+      <w:lvlJc w:val="left"/>
+      <w:pPr>
+        <w:ind w:left="1800" w:hanging="360"/>
+      </w:pPr>
+      <w:rPr>
+        <w:rFonts w:ascii="Courier New" w:hAnsi="Courier New" w:cs="Courier New" w:hint="default"/>
+      </w:rPr>
+    </w:lvl>
+    <w:lvl w:ilvl="2" w:tplc="040C0005" w:tentative="1">
+      <w:start w:val="1"/>
+      <w:numFmt w:val="bullet"/>
+      <w:lvlText w:val=""/>
+      <w:lvlJc w:val="left"/>
+      <w:pPr>
+        <w:ind w:left="2520" w:hanging="360"/>
+      </w:pPr>
+      <w:rPr>
+        <w:rFonts w:ascii="Wingdings" w:hAnsi="Wingdings" w:hint="default"/>
+      </w:rPr>
+    </w:lvl>
+    <w:lvl w:ilvl="3" w:tplc="040C0001" w:tentative="1">
+      <w:start w:val="1"/>
+      <w:numFmt w:val="bullet"/>
+      <w:lvlText w:val=""/>
+      <w:lvlJc w:val="left"/>
+      <w:pPr>
+        <w:ind w:left="3240" w:hanging="360"/>
+      </w:pPr>
+      <w:rPr>
+        <w:rFonts w:ascii="Symbol" w:hAnsi="Symbol" w:hint="default"/>
+      </w:rPr>
+    </w:lvl>
+    <w:lvl w:ilvl="4" w:tplc="040C0003" w:tentative="1">
+      <w:start w:val="1"/>
+      <w:numFmt w:val="bullet"/>
+      <w:lvlText w:val="o"/>
+      <w:lvlJc w:val="left"/>
+      <w:pPr>
+        <w:ind w:left="3960" w:hanging="360"/>
+      </w:pPr>
+      <w:rPr>
+        <w:rFonts w:ascii="Courier New" w:hAnsi="Courier New" w:cs="Courier New" w:hint="default"/>
+      </w:rPr>
+    </w:lvl>
+    <w:lvl w:ilvl="5" w:tplc="040C0005" w:tentative="1">
+      <w:start w:val="1"/>
+      <w:numFmt w:val="bullet"/>
+      <w:lvlText w:val=""/>
+      <w:lvlJc w:val="left"/>
+      <w:pPr>
+        <w:ind w:left="4680" w:hanging="360"/>
+      </w:pPr>
+      <w:rPr>
+        <w:rFonts w:ascii="Wingdings" w:hAnsi="Wingdings" w:hint="default"/>
+      </w:rPr>
+    </w:lvl>
+    <w:lvl w:ilvl="6" w:tplc="040C0001" w:tentative="1">
+      <w:start w:val="1"/>
+      <w:numFmt w:val="bullet"/>
+      <w:lvlText w:val=""/>
+      <w:lvlJc w:val="left"/>
+      <w:pPr>
+        <w:ind w:left="5400" w:hanging="360"/>
+      </w:pPr>
+      <w:rPr>
+        <w:rFonts w:ascii="Symbol" w:hAnsi="Symbol" w:hint="default"/>
+      </w:rPr>
+    </w:lvl>
+    <w:lvl w:ilvl="7" w:tplc="040C0003" w:tentative="1">
+      <w:start w:val="1"/>
+      <w:numFmt w:val="bullet"/>
+      <w:lvlText w:val="o"/>
+      <w:lvlJc w:val="left"/>
+      <w:pPr>
+        <w:ind w:left="6120" w:hanging="360"/>
+      </w:pPr>
+      <w:rPr>
+        <w:rFonts w:ascii="Courier New" w:hAnsi="Courier New" w:cs="Courier New" w:hint="default"/>
+      </w:rPr>
+    </w:lvl>
+    <w:lvl w:ilvl="8" w:tplc="040C0005" w:tentative="1">
+      <w:start w:val="1"/>
+      <w:numFmt w:val="bullet"/>
+      <w:lvlText w:val=""/>
+      <w:lvlJc w:val="left"/>
+      <w:pPr>
+        <w:ind w:left="6840" w:hanging="360"/>
+      </w:pPr>
+      <w:rPr>
+        <w:rFonts w:ascii="Wingdings" w:hAnsi="Wingdings" w:hint="default"/>
+      </w:rPr>
+    </w:lvl>
+  </w:abstractNum>
+  <w:abstractNum w:abstractNumId="18" w15:restartNumberingAfterBreak="0">
     <w:nsid w:val="7A765891"/>
     <w:multiLevelType w:val="hybridMultilevel"/>
     <w:tmpl w:val="2CCAAFF2"/>
@@ -8887,43 +10881,61 @@
     </w:lvl>
   </w:abstractNum>
   <w:num w:numId="1">
+    <w:abstractNumId w:val="3"/>
+  </w:num>
+  <w:num w:numId="2">
+    <w:abstractNumId w:val="8"/>
+  </w:num>
+  <w:num w:numId="3">
+    <w:abstractNumId w:val="16"/>
+  </w:num>
+  <w:num w:numId="4">
+    <w:abstractNumId w:val="14"/>
+  </w:num>
+  <w:num w:numId="5">
+    <w:abstractNumId w:val="13"/>
+  </w:num>
+  <w:num w:numId="6">
     <w:abstractNumId w:val="2"/>
   </w:num>
-  <w:num w:numId="2">
+  <w:num w:numId="7">
+    <w:abstractNumId w:val="9"/>
+  </w:num>
+  <w:num w:numId="8">
+    <w:abstractNumId w:val="4"/>
+  </w:num>
+  <w:num w:numId="9">
+    <w:abstractNumId w:val="1"/>
+  </w:num>
+  <w:num w:numId="10">
+    <w:abstractNumId w:val="12"/>
+  </w:num>
+  <w:num w:numId="11">
+    <w:abstractNumId w:val="18"/>
+  </w:num>
+  <w:num w:numId="12">
     <w:abstractNumId w:val="5"/>
   </w:num>
-  <w:num w:numId="3">
+  <w:num w:numId="13">
+    <w:abstractNumId w:val="10"/>
+  </w:num>
+  <w:num w:numId="14">
+    <w:abstractNumId w:val="7"/>
+  </w:num>
+  <w:num w:numId="15">
     <w:abstractNumId w:val="11"/>
   </w:num>
-  <w:num w:numId="4">
-    <w:abstractNumId w:val="10"/>
+  <w:num w:numId="16">
+    <w:abstractNumId w:val="17"/>
   </w:num>
-  <w:num w:numId="5">
-    <w:abstractNumId w:val="9"/>
+  <w:num w:numId="17">
+    <w:abstractNumId w:val="15"/>
   </w:num>
-  <w:num w:numId="6">
-    <w:abstractNumId w:val="1"/>
-  </w:num>
-  <w:num w:numId="7">
+  <w:num w:numId="18">
     <w:abstractNumId w:val="6"/>
   </w:num>
-  <w:num w:numId="8">
-    <w:abstractNumId w:val="3"/>
-  </w:num>
-  <w:num w:numId="9">
+  <w:num w:numId="19">
     <w:abstractNumId w:val="0"/>
-  </w:num>
-  <w:num w:numId="10">
-    <w:abstractNumId w:val="8"/>
-  </w:num>
-  <w:num w:numId="11">
-    <w:abstractNumId w:val="12"/>
-  </w:num>
-  <w:num w:numId="12">
-    <w:abstractNumId w:val="4"/>
-  </w:num>
-  <w:num w:numId="13">
-    <w:abstractNumId w:val="7"/>
   </w:num>
 </w:numbering>
 </file>
@@ -9761,6 +11773,18 @@
       <w:szCs w:val="24"/>
     </w:rPr>
   </w:style>
+  <w:style w:type="character" w:styleId="Mentionnonrsolue">
+    <w:name w:val="Unresolved Mention"/>
+    <w:basedOn w:val="Policepardfaut"/>
+    <w:uiPriority w:val="99"/>
+    <w:semiHidden/>
+    <w:unhideWhenUsed/>
+    <w:rsid w:val="00750B69"/>
+    <w:rPr>
+      <w:color w:val="605E5C"/>
+      <w:shd w:val="clear" w:color="auto" w:fill="E1DFDD"/>
+    </w:rPr>
+  </w:style>
 </w:styles>
 </file>
 
@@ -10083,7 +12107,7 @@
 </file>
 
 <file path=customXml/itemProps2.xml><?xml version="1.0" encoding="utf-8"?>
-<ds:datastoreItem xmlns:ds="http://schemas.openxmlformats.org/officeDocument/2006/customXml" ds:itemID="{E456A94E-E13C-4FF6-B8AB-D6713161DD69}">
+<ds:datastoreItem xmlns:ds="http://schemas.openxmlformats.org/officeDocument/2006/customXml" ds:itemID="{21893688-9EE2-454B-BB25-8E3CDA429735}">
   <ds:schemaRefs>
     <ds:schemaRef ds:uri="http://schemas.openxmlformats.org/officeDocument/2006/bibliography"/>
   </ds:schemaRefs>

</xml_diff>